<commit_message>
thêm mô tả usecase chức năng đánh giá
</commit_message>
<xml_diff>
--- a/FRA/1412269/FRA_PTCN_1412269_UseCaseDanhGia.docx
+++ b/FRA/1412269/FRA_PTCN_1412269_UseCaseDanhGia.docx
@@ -110,6 +110,9 @@
             <w:r>
               <w:t xml:space="preserve">: </w:t>
             </w:r>
+            <w:r>
+              <w:t>UCCN-30</w:t>
+            </w:r>
           </w:p>
         </w:tc>
       </w:tr>
@@ -334,7 +337,12 @@
             </w:r>
             <w:proofErr w:type="spellStart"/>
             <w:r>
-              <w:t>khi</w:t>
+              <w:t>kh</w:t>
+            </w:r>
+            <w:bookmarkStart w:id="0" w:name="_GoBack"/>
+            <w:bookmarkEnd w:id="0"/>
+            <w:r>
+              <w:t>i</w:t>
             </w:r>
             <w:proofErr w:type="spellEnd"/>
             <w:r>
@@ -1949,7 +1957,7 @@
           <wp:inline distT="0" distB="0" distL="0" distR="0">
             <wp:extent cx="5943600" cy="4164965"/>
             <wp:effectExtent l="0" t="0" r="0" b="6985"/>
-            <wp:docPr id="1" name="Picture 1"/>
+            <wp:docPr id="2" name="Picture 2"/>
             <wp:cNvGraphicFramePr>
               <a:graphicFrameLocks xmlns:a="http://schemas.openxmlformats.org/drawingml/2006/main" noChangeAspect="1"/>
             </wp:cNvGraphicFramePr>
@@ -1957,7 +1965,7 @@
               <a:graphicData uri="http://schemas.openxmlformats.org/drawingml/2006/picture">
                 <pic:pic xmlns:pic="http://schemas.openxmlformats.org/drawingml/2006/picture">
                   <pic:nvPicPr>
-                    <pic:cNvPr id="1" name="ClassDiagramDanhGia.jpg"/>
+                    <pic:cNvPr id="2" name="ClassDiagramDanhGia.jpg"/>
                     <pic:cNvPicPr/>
                   </pic:nvPicPr>
                   <pic:blipFill>
@@ -2263,6 +2271,9 @@
             <w:r>
               <w:t xml:space="preserve">: </w:t>
             </w:r>
+            <w:r>
+              <w:t>[UCCN-30]</w:t>
+            </w:r>
           </w:p>
         </w:tc>
       </w:tr>
@@ -3858,10 +3869,7 @@
             </w:r>
             <w:proofErr w:type="spellStart"/>
             <w:r>
-              <w:t>nhiề</w:t>
-            </w:r>
-            <w:r>
-              <w:t>u</w:t>
+              <w:t>nhiều</w:t>
             </w:r>
             <w:proofErr w:type="spellEnd"/>
             <w:r>
@@ -3962,10 +3970,7 @@
             </w:r>
             <w:proofErr w:type="spellStart"/>
             <w:r>
-              <w:t>Mộ</w:t>
-            </w:r>
-            <w:r>
-              <w:t>t</w:t>
+              <w:t>Một</w:t>
             </w:r>
             <w:proofErr w:type="spellEnd"/>
             <w:r>
@@ -4095,8 +4100,3370 @@
           <w:szCs w:val="24"/>
         </w:rPr>
       </w:pPr>
-      <w:bookmarkStart w:id="0" w:name="_GoBack"/>
-      <w:bookmarkEnd w:id="0"/>
+    </w:p>
+    <w:tbl>
+      <w:tblPr>
+        <w:tblStyle w:val="PlainTable11"/>
+        <w:tblW w:w="9157" w:type="dxa"/>
+        <w:tblInd w:w="198" w:type="dxa"/>
+        <w:tblLook w:val="04A0" w:firstRow="1" w:lastRow="0" w:firstColumn="1" w:lastColumn="0" w:noHBand="0" w:noVBand="1"/>
+      </w:tblPr>
+      <w:tblGrid>
+        <w:gridCol w:w="1867"/>
+        <w:gridCol w:w="3645"/>
+        <w:gridCol w:w="1058"/>
+        <w:gridCol w:w="2587"/>
+      </w:tblGrid>
+      <w:tr>
+        <w:trPr>
+          <w:cnfStyle w:val="100000000000" w:firstRow="1" w:lastRow="0" w:firstColumn="0" w:lastColumn="0" w:oddVBand="0" w:evenVBand="0" w:oddHBand="0" w:evenHBand="0" w:firstRowFirstColumn="0" w:firstRowLastColumn="0" w:lastRowFirstColumn="0" w:lastRowLastColumn="0"/>
+          <w:trHeight w:val="539"/>
+        </w:trPr>
+        <w:tc>
+          <w:tcPr>
+            <w:cnfStyle w:val="001000000000" w:firstRow="0" w:lastRow="0" w:firstColumn="1" w:lastColumn="0" w:oddVBand="0" w:evenVBand="0" w:oddHBand="0" w:evenHBand="0" w:firstRowFirstColumn="0" w:firstRowLastColumn="0" w:lastRowFirstColumn="0" w:lastRowLastColumn="0"/>
+            <w:tcW w:w="1867" w:type="dxa"/>
+            <w:vMerge w:val="restart"/>
+            <w:tcBorders>
+              <w:top w:val="single" w:sz="4" w:space="0" w:color="auto"/>
+              <w:left w:val="single" w:sz="4" w:space="0" w:color="auto"/>
+              <w:bottom w:val="single" w:sz="4" w:space="0" w:color="auto"/>
+              <w:right w:val="single" w:sz="4" w:space="0" w:color="auto"/>
+            </w:tcBorders>
+            <w:shd w:val="clear" w:color="auto" w:fill="BFBFBF" w:themeFill="background1" w:themeFillShade="BF"/>
+          </w:tcPr>
+          <w:p>
+            <w:pPr>
+              <w:pStyle w:val="MyTable1"/>
+            </w:pPr>
+            <w:proofErr w:type="spellStart"/>
+            <w:r>
+              <w:t>Tên</w:t>
+            </w:r>
+            <w:proofErr w:type="spellEnd"/>
+            <w:r>
+              <w:t xml:space="preserve"> class</w:t>
+            </w:r>
+          </w:p>
+        </w:tc>
+        <w:tc>
+          <w:tcPr>
+            <w:tcW w:w="4703" w:type="dxa"/>
+            <w:gridSpan w:val="2"/>
+            <w:vMerge w:val="restart"/>
+            <w:tcBorders>
+              <w:top w:val="single" w:sz="4" w:space="0" w:color="auto"/>
+              <w:left w:val="single" w:sz="4" w:space="0" w:color="auto"/>
+              <w:bottom w:val="single" w:sz="4" w:space="0" w:color="auto"/>
+              <w:right w:val="single" w:sz="4" w:space="0" w:color="auto"/>
+            </w:tcBorders>
+            <w:shd w:val="clear" w:color="auto" w:fill="BFBFBF" w:themeFill="background1" w:themeFillShade="BF"/>
+          </w:tcPr>
+          <w:p>
+            <w:pPr>
+              <w:pStyle w:val="MyTable1"/>
+              <w:cnfStyle w:val="100000000000" w:firstRow="1" w:lastRow="0" w:firstColumn="0" w:lastColumn="0" w:oddVBand="0" w:evenVBand="0" w:oddHBand="0" w:evenHBand="0" w:firstRowFirstColumn="0" w:firstRowLastColumn="0" w:lastRowFirstColumn="0" w:lastRowLastColumn="0"/>
+            </w:pPr>
+            <w:proofErr w:type="spellStart"/>
+            <w:r>
+              <w:t>ChiTietDanhGiaDV</w:t>
+            </w:r>
+            <w:proofErr w:type="spellEnd"/>
+          </w:p>
+        </w:tc>
+        <w:tc>
+          <w:tcPr>
+            <w:tcW w:w="2587" w:type="dxa"/>
+            <w:tcBorders>
+              <w:top w:val="single" w:sz="4" w:space="0" w:color="auto"/>
+              <w:left w:val="single" w:sz="4" w:space="0" w:color="auto"/>
+              <w:bottom w:val="single" w:sz="4" w:space="0" w:color="auto"/>
+              <w:right w:val="single" w:sz="4" w:space="0" w:color="auto"/>
+            </w:tcBorders>
+            <w:shd w:val="clear" w:color="auto" w:fill="BFBFBF" w:themeFill="background1" w:themeFillShade="BF"/>
+          </w:tcPr>
+          <w:p>
+            <w:pPr>
+              <w:pStyle w:val="MyTable1"/>
+              <w:cnfStyle w:val="100000000000" w:firstRow="1" w:lastRow="0" w:firstColumn="0" w:lastColumn="0" w:oddVBand="0" w:evenVBand="0" w:oddHBand="0" w:evenHBand="0" w:firstRowFirstColumn="0" w:firstRowLastColumn="0" w:lastRowFirstColumn="0" w:lastRowLastColumn="0"/>
+            </w:pPr>
+            <w:proofErr w:type="spellStart"/>
+            <w:r>
+              <w:t>Mã</w:t>
+            </w:r>
+            <w:proofErr w:type="spellEnd"/>
+            <w:r>
+              <w:t xml:space="preserve"> </w:t>
+            </w:r>
+            <w:proofErr w:type="spellStart"/>
+            <w:r>
+              <w:t>số</w:t>
+            </w:r>
+            <w:proofErr w:type="spellEnd"/>
+            <w:r>
+              <w:t xml:space="preserve">: </w:t>
+            </w:r>
+          </w:p>
+        </w:tc>
+      </w:tr>
+      <w:tr>
+        <w:trPr>
+          <w:cnfStyle w:val="000000100000" w:firstRow="0" w:lastRow="0" w:firstColumn="0" w:lastColumn="0" w:oddVBand="0" w:evenVBand="0" w:oddHBand="1" w:evenHBand="0" w:firstRowFirstColumn="0" w:firstRowLastColumn="0" w:lastRowFirstColumn="0" w:lastRowLastColumn="0"/>
+          <w:trHeight w:val="699"/>
+        </w:trPr>
+        <w:tc>
+          <w:tcPr>
+            <w:cnfStyle w:val="001000000000" w:firstRow="0" w:lastRow="0" w:firstColumn="1" w:lastColumn="0" w:oddVBand="0" w:evenVBand="0" w:oddHBand="0" w:evenHBand="0" w:firstRowFirstColumn="0" w:firstRowLastColumn="0" w:lastRowFirstColumn="0" w:lastRowLastColumn="0"/>
+            <w:tcW w:w="1867" w:type="dxa"/>
+            <w:vMerge/>
+            <w:tcBorders>
+              <w:top w:val="single" w:sz="4" w:space="0" w:color="auto"/>
+              <w:left w:val="single" w:sz="4" w:space="0" w:color="auto"/>
+              <w:bottom w:val="single" w:sz="4" w:space="0" w:color="auto"/>
+              <w:right w:val="single" w:sz="4" w:space="0" w:color="auto"/>
+            </w:tcBorders>
+            <w:shd w:val="clear" w:color="auto" w:fill="BFBFBF" w:themeFill="background1" w:themeFillShade="BF"/>
+          </w:tcPr>
+          <w:p>
+            <w:pPr>
+              <w:pStyle w:val="MyTable1"/>
+            </w:pPr>
+          </w:p>
+        </w:tc>
+        <w:tc>
+          <w:tcPr>
+            <w:tcW w:w="4703" w:type="dxa"/>
+            <w:gridSpan w:val="2"/>
+            <w:vMerge/>
+            <w:tcBorders>
+              <w:top w:val="single" w:sz="4" w:space="0" w:color="auto"/>
+              <w:left w:val="single" w:sz="4" w:space="0" w:color="auto"/>
+              <w:bottom w:val="single" w:sz="4" w:space="0" w:color="auto"/>
+              <w:right w:val="single" w:sz="4" w:space="0" w:color="auto"/>
+            </w:tcBorders>
+            <w:shd w:val="clear" w:color="auto" w:fill="BFBFBF" w:themeFill="background1" w:themeFillShade="BF"/>
+          </w:tcPr>
+          <w:p>
+            <w:pPr>
+              <w:pStyle w:val="MyTable1"/>
+              <w:cnfStyle w:val="000000100000" w:firstRow="0" w:lastRow="0" w:firstColumn="0" w:lastColumn="0" w:oddVBand="0" w:evenVBand="0" w:oddHBand="1" w:evenHBand="0" w:firstRowFirstColumn="0" w:firstRowLastColumn="0" w:lastRowFirstColumn="0" w:lastRowLastColumn="0"/>
+            </w:pPr>
+          </w:p>
+        </w:tc>
+        <w:tc>
+          <w:tcPr>
+            <w:tcW w:w="2587" w:type="dxa"/>
+            <w:tcBorders>
+              <w:top w:val="single" w:sz="4" w:space="0" w:color="auto"/>
+              <w:left w:val="single" w:sz="4" w:space="0" w:color="auto"/>
+              <w:bottom w:val="single" w:sz="4" w:space="0" w:color="auto"/>
+              <w:right w:val="single" w:sz="4" w:space="0" w:color="auto"/>
+            </w:tcBorders>
+            <w:shd w:val="clear" w:color="auto" w:fill="BFBFBF" w:themeFill="background1" w:themeFillShade="BF"/>
+          </w:tcPr>
+          <w:p>
+            <w:pPr>
+              <w:pStyle w:val="MyTable1"/>
+              <w:cnfStyle w:val="000000100000" w:firstRow="0" w:lastRow="0" w:firstColumn="0" w:lastColumn="0" w:oddVBand="0" w:evenVBand="0" w:oddHBand="1" w:evenHBand="0" w:firstRowFirstColumn="0" w:firstRowLastColumn="0" w:lastRowFirstColumn="0" w:lastRowLastColumn="0"/>
+            </w:pPr>
+            <w:proofErr w:type="spellStart"/>
+            <w:r>
+              <w:t>Tham</w:t>
+            </w:r>
+            <w:proofErr w:type="spellEnd"/>
+            <w:r>
+              <w:t xml:space="preserve"> </w:t>
+            </w:r>
+            <w:proofErr w:type="spellStart"/>
+            <w:r>
+              <w:t>chiế</w:t>
+            </w:r>
+            <w:r>
+              <w:t>u</w:t>
+            </w:r>
+            <w:proofErr w:type="spellEnd"/>
+            <w:r>
+              <w:t>: [UCCN-30]</w:t>
+            </w:r>
+          </w:p>
+        </w:tc>
+      </w:tr>
+      <w:tr>
+        <w:tc>
+          <w:tcPr>
+            <w:cnfStyle w:val="001000000000" w:firstRow="0" w:lastRow="0" w:firstColumn="1" w:lastColumn="0" w:oddVBand="0" w:evenVBand="0" w:oddHBand="0" w:evenHBand="0" w:firstRowFirstColumn="0" w:firstRowLastColumn="0" w:lastRowFirstColumn="0" w:lastRowLastColumn="0"/>
+            <w:tcW w:w="1867" w:type="dxa"/>
+            <w:tcBorders>
+              <w:top w:val="single" w:sz="4" w:space="0" w:color="auto"/>
+              <w:bottom w:val="single" w:sz="4" w:space="0" w:color="auto"/>
+            </w:tcBorders>
+          </w:tcPr>
+          <w:p>
+            <w:pPr>
+              <w:pStyle w:val="MyTable1"/>
+            </w:pPr>
+            <w:proofErr w:type="spellStart"/>
+            <w:r>
+              <w:t>Mô</w:t>
+            </w:r>
+            <w:proofErr w:type="spellEnd"/>
+            <w:r>
+              <w:t xml:space="preserve"> </w:t>
+            </w:r>
+            <w:proofErr w:type="spellStart"/>
+            <w:r>
+              <w:t>tả</w:t>
+            </w:r>
+            <w:proofErr w:type="spellEnd"/>
+          </w:p>
+        </w:tc>
+        <w:tc>
+          <w:tcPr>
+            <w:tcW w:w="7290" w:type="dxa"/>
+            <w:gridSpan w:val="3"/>
+            <w:tcBorders>
+              <w:top w:val="single" w:sz="4" w:space="0" w:color="auto"/>
+              <w:bottom w:val="single" w:sz="4" w:space="0" w:color="auto"/>
+            </w:tcBorders>
+          </w:tcPr>
+          <w:p>
+            <w:pPr>
+              <w:pStyle w:val="MyTable1"/>
+              <w:cnfStyle w:val="000000000000" w:firstRow="0" w:lastRow="0" w:firstColumn="0" w:lastColumn="0" w:oddVBand="0" w:evenVBand="0" w:oddHBand="0" w:evenHBand="0" w:firstRowFirstColumn="0" w:firstRowLastColumn="0" w:lastRowFirstColumn="0" w:lastRowLastColumn="0"/>
+            </w:pPr>
+            <w:proofErr w:type="spellStart"/>
+            <w:r>
+              <w:t>Lưu</w:t>
+            </w:r>
+            <w:proofErr w:type="spellEnd"/>
+            <w:r>
+              <w:t xml:space="preserve"> </w:t>
+            </w:r>
+            <w:proofErr w:type="spellStart"/>
+            <w:r>
+              <w:t>trữ</w:t>
+            </w:r>
+            <w:proofErr w:type="spellEnd"/>
+            <w:r>
+              <w:t xml:space="preserve"> </w:t>
+            </w:r>
+            <w:proofErr w:type="spellStart"/>
+            <w:r>
+              <w:t>thông</w:t>
+            </w:r>
+            <w:proofErr w:type="spellEnd"/>
+            <w:r>
+              <w:t xml:space="preserve"> tin </w:t>
+            </w:r>
+            <w:proofErr w:type="spellStart"/>
+            <w:r>
+              <w:t>đánh</w:t>
+            </w:r>
+            <w:proofErr w:type="spellEnd"/>
+            <w:r>
+              <w:t xml:space="preserve"> </w:t>
+            </w:r>
+            <w:proofErr w:type="spellStart"/>
+            <w:r>
+              <w:t>giá</w:t>
+            </w:r>
+            <w:proofErr w:type="spellEnd"/>
+            <w:r>
+              <w:t xml:space="preserve"> </w:t>
+            </w:r>
+            <w:proofErr w:type="spellStart"/>
+            <w:r>
+              <w:t>về</w:t>
+            </w:r>
+            <w:proofErr w:type="spellEnd"/>
+            <w:r>
+              <w:t xml:space="preserve"> </w:t>
+            </w:r>
+            <w:proofErr w:type="spellStart"/>
+            <w:r>
+              <w:t>một</w:t>
+            </w:r>
+            <w:proofErr w:type="spellEnd"/>
+            <w:r>
+              <w:t xml:space="preserve"> </w:t>
+            </w:r>
+            <w:proofErr w:type="spellStart"/>
+            <w:r>
+              <w:t>dịch</w:t>
+            </w:r>
+            <w:proofErr w:type="spellEnd"/>
+            <w:r>
+              <w:t xml:space="preserve"> </w:t>
+            </w:r>
+            <w:proofErr w:type="spellStart"/>
+            <w:r>
+              <w:t>vụ</w:t>
+            </w:r>
+            <w:proofErr w:type="spellEnd"/>
+          </w:p>
+        </w:tc>
+      </w:tr>
+      <w:tr>
+        <w:trPr>
+          <w:cnfStyle w:val="000000100000" w:firstRow="0" w:lastRow="0" w:firstColumn="0" w:lastColumn="0" w:oddVBand="0" w:evenVBand="0" w:oddHBand="1" w:evenHBand="0" w:firstRowFirstColumn="0" w:firstRowLastColumn="0" w:lastRowFirstColumn="0" w:lastRowLastColumn="0"/>
+        </w:trPr>
+        <w:tc>
+          <w:tcPr>
+            <w:cnfStyle w:val="001000000000" w:firstRow="0" w:lastRow="0" w:firstColumn="1" w:lastColumn="0" w:oddVBand="0" w:evenVBand="0" w:oddHBand="0" w:evenHBand="0" w:firstRowFirstColumn="0" w:firstRowLastColumn="0" w:lastRowFirstColumn="0" w:lastRowLastColumn="0"/>
+            <w:tcW w:w="1867" w:type="dxa"/>
+            <w:vMerge w:val="restart"/>
+            <w:tcBorders>
+              <w:top w:val="single" w:sz="4" w:space="0" w:color="auto"/>
+            </w:tcBorders>
+            <w:shd w:val="clear" w:color="auto" w:fill="7F7F7F" w:themeFill="text1" w:themeFillTint="80"/>
+          </w:tcPr>
+          <w:p>
+            <w:pPr>
+              <w:pStyle w:val="MyTable1"/>
+            </w:pPr>
+            <w:proofErr w:type="spellStart"/>
+            <w:r>
+              <w:t>Thuộc</w:t>
+            </w:r>
+            <w:proofErr w:type="spellEnd"/>
+            <w:r>
+              <w:t xml:space="preserve"> </w:t>
+            </w:r>
+            <w:proofErr w:type="spellStart"/>
+            <w:r>
+              <w:t>tính</w:t>
+            </w:r>
+            <w:proofErr w:type="spellEnd"/>
+          </w:p>
+        </w:tc>
+        <w:tc>
+          <w:tcPr>
+            <w:tcW w:w="3645" w:type="dxa"/>
+            <w:tcBorders>
+              <w:top w:val="single" w:sz="4" w:space="0" w:color="auto"/>
+              <w:bottom w:val="single" w:sz="4" w:space="0" w:color="auto"/>
+            </w:tcBorders>
+            <w:shd w:val="clear" w:color="auto" w:fill="7F7F7F" w:themeFill="text1" w:themeFillTint="80"/>
+          </w:tcPr>
+          <w:p>
+            <w:pPr>
+              <w:pStyle w:val="MyTable1"/>
+              <w:cnfStyle w:val="000000100000" w:firstRow="0" w:lastRow="0" w:firstColumn="0" w:lastColumn="0" w:oddVBand="0" w:evenVBand="0" w:oddHBand="1" w:evenHBand="0" w:firstRowFirstColumn="0" w:firstRowLastColumn="0" w:lastRowFirstColumn="0" w:lastRowLastColumn="0"/>
+            </w:pPr>
+            <w:proofErr w:type="spellStart"/>
+            <w:r>
+              <w:t>Tên</w:t>
+            </w:r>
+            <w:proofErr w:type="spellEnd"/>
+            <w:r>
+              <w:t xml:space="preserve"> </w:t>
+            </w:r>
+            <w:proofErr w:type="spellStart"/>
+            <w:r>
+              <w:t>thuộc</w:t>
+            </w:r>
+            <w:proofErr w:type="spellEnd"/>
+            <w:r>
+              <w:t xml:space="preserve"> </w:t>
+            </w:r>
+            <w:proofErr w:type="spellStart"/>
+            <w:r>
+              <w:t>tính</w:t>
+            </w:r>
+            <w:proofErr w:type="spellEnd"/>
+          </w:p>
+        </w:tc>
+        <w:tc>
+          <w:tcPr>
+            <w:tcW w:w="3645" w:type="dxa"/>
+            <w:gridSpan w:val="2"/>
+            <w:tcBorders>
+              <w:top w:val="single" w:sz="4" w:space="0" w:color="auto"/>
+              <w:bottom w:val="single" w:sz="4" w:space="0" w:color="auto"/>
+            </w:tcBorders>
+            <w:shd w:val="clear" w:color="auto" w:fill="7F7F7F" w:themeFill="text1" w:themeFillTint="80"/>
+          </w:tcPr>
+          <w:p>
+            <w:pPr>
+              <w:pStyle w:val="MyTable1"/>
+              <w:cnfStyle w:val="000000100000" w:firstRow="0" w:lastRow="0" w:firstColumn="0" w:lastColumn="0" w:oddVBand="0" w:evenVBand="0" w:oddHBand="1" w:evenHBand="0" w:firstRowFirstColumn="0" w:firstRowLastColumn="0" w:lastRowFirstColumn="0" w:lastRowLastColumn="0"/>
+            </w:pPr>
+            <w:proofErr w:type="spellStart"/>
+            <w:r>
+              <w:t>Mô</w:t>
+            </w:r>
+            <w:proofErr w:type="spellEnd"/>
+            <w:r>
+              <w:t xml:space="preserve"> </w:t>
+            </w:r>
+            <w:proofErr w:type="spellStart"/>
+            <w:r>
+              <w:t>tả</w:t>
+            </w:r>
+            <w:proofErr w:type="spellEnd"/>
+          </w:p>
+        </w:tc>
+      </w:tr>
+      <w:tr>
+        <w:tc>
+          <w:tcPr>
+            <w:cnfStyle w:val="001000000000" w:firstRow="0" w:lastRow="0" w:firstColumn="1" w:lastColumn="0" w:oddVBand="0" w:evenVBand="0" w:oddHBand="0" w:evenHBand="0" w:firstRowFirstColumn="0" w:firstRowLastColumn="0" w:lastRowFirstColumn="0" w:lastRowLastColumn="0"/>
+            <w:tcW w:w="1867" w:type="dxa"/>
+            <w:vMerge/>
+            <w:shd w:val="clear" w:color="auto" w:fill="FFFFFF" w:themeFill="background1"/>
+          </w:tcPr>
+          <w:p>
+            <w:pPr>
+              <w:pStyle w:val="MyTable1"/>
+            </w:pPr>
+          </w:p>
+        </w:tc>
+        <w:tc>
+          <w:tcPr>
+            <w:tcW w:w="3645" w:type="dxa"/>
+            <w:tcBorders>
+              <w:top w:val="single" w:sz="4" w:space="0" w:color="auto"/>
+              <w:bottom w:val="single" w:sz="4" w:space="0" w:color="auto"/>
+            </w:tcBorders>
+            <w:shd w:val="clear" w:color="auto" w:fill="FFFFFF" w:themeFill="background1"/>
+          </w:tcPr>
+          <w:p>
+            <w:pPr>
+              <w:pStyle w:val="MyTable1"/>
+              <w:cnfStyle w:val="000000000000" w:firstRow="0" w:lastRow="0" w:firstColumn="0" w:lastColumn="0" w:oddVBand="0" w:evenVBand="0" w:oddHBand="0" w:evenHBand="0" w:firstRowFirstColumn="0" w:firstRowLastColumn="0" w:lastRowFirstColumn="0" w:lastRowLastColumn="0"/>
+            </w:pPr>
+            <w:proofErr w:type="spellStart"/>
+            <w:r>
+              <w:t>MaDG</w:t>
+            </w:r>
+            <w:proofErr w:type="spellEnd"/>
+          </w:p>
+        </w:tc>
+        <w:tc>
+          <w:tcPr>
+            <w:tcW w:w="3645" w:type="dxa"/>
+            <w:gridSpan w:val="2"/>
+            <w:tcBorders>
+              <w:top w:val="single" w:sz="4" w:space="0" w:color="auto"/>
+              <w:bottom w:val="single" w:sz="4" w:space="0" w:color="auto"/>
+            </w:tcBorders>
+            <w:shd w:val="clear" w:color="auto" w:fill="FFFFFF" w:themeFill="background1"/>
+          </w:tcPr>
+          <w:p>
+            <w:pPr>
+              <w:pStyle w:val="MyTable1"/>
+              <w:cnfStyle w:val="000000000000" w:firstRow="0" w:lastRow="0" w:firstColumn="0" w:lastColumn="0" w:oddVBand="0" w:evenVBand="0" w:oddHBand="0" w:evenHBand="0" w:firstRowFirstColumn="0" w:firstRowLastColumn="0" w:lastRowFirstColumn="0" w:lastRowLastColumn="0"/>
+            </w:pPr>
+            <w:proofErr w:type="spellStart"/>
+            <w:r>
+              <w:t>Mã</w:t>
+            </w:r>
+            <w:proofErr w:type="spellEnd"/>
+            <w:r>
+              <w:t xml:space="preserve"> </w:t>
+            </w:r>
+            <w:proofErr w:type="spellStart"/>
+            <w:r>
+              <w:t>đánh</w:t>
+            </w:r>
+            <w:proofErr w:type="spellEnd"/>
+            <w:r>
+              <w:t xml:space="preserve"> </w:t>
+            </w:r>
+            <w:proofErr w:type="spellStart"/>
+            <w:r>
+              <w:t>giá</w:t>
+            </w:r>
+            <w:proofErr w:type="spellEnd"/>
+            <w:r>
+              <w:t xml:space="preserve"> </w:t>
+            </w:r>
+            <w:proofErr w:type="spellStart"/>
+            <w:r>
+              <w:t>xác</w:t>
+            </w:r>
+            <w:proofErr w:type="spellEnd"/>
+            <w:r>
+              <w:t xml:space="preserve"> </w:t>
+            </w:r>
+            <w:proofErr w:type="spellStart"/>
+            <w:r>
+              <w:t>định</w:t>
+            </w:r>
+            <w:proofErr w:type="spellEnd"/>
+            <w:r>
+              <w:t xml:space="preserve"> </w:t>
+            </w:r>
+            <w:proofErr w:type="spellStart"/>
+            <w:r>
+              <w:t>duy</w:t>
+            </w:r>
+            <w:proofErr w:type="spellEnd"/>
+            <w:r>
+              <w:t xml:space="preserve"> </w:t>
+            </w:r>
+            <w:proofErr w:type="spellStart"/>
+            <w:r>
+              <w:t>nhất</w:t>
+            </w:r>
+            <w:proofErr w:type="spellEnd"/>
+            <w:r>
+              <w:t xml:space="preserve"> </w:t>
+            </w:r>
+            <w:proofErr w:type="spellStart"/>
+            <w:r>
+              <w:t>một</w:t>
+            </w:r>
+            <w:proofErr w:type="spellEnd"/>
+            <w:r>
+              <w:t xml:space="preserve"> </w:t>
+            </w:r>
+            <w:proofErr w:type="spellStart"/>
+            <w:r>
+              <w:t>lượt</w:t>
+            </w:r>
+            <w:proofErr w:type="spellEnd"/>
+            <w:r>
+              <w:t xml:space="preserve"> </w:t>
+            </w:r>
+            <w:proofErr w:type="spellStart"/>
+            <w:r>
+              <w:t>đánh</w:t>
+            </w:r>
+            <w:proofErr w:type="spellEnd"/>
+            <w:r>
+              <w:t xml:space="preserve"> </w:t>
+            </w:r>
+            <w:proofErr w:type="spellStart"/>
+            <w:r>
+              <w:t>giá</w:t>
+            </w:r>
+            <w:proofErr w:type="spellEnd"/>
+            <w:r>
+              <w:t xml:space="preserve"> </w:t>
+            </w:r>
+            <w:proofErr w:type="spellStart"/>
+            <w:r>
+              <w:t>từ</w:t>
+            </w:r>
+            <w:proofErr w:type="spellEnd"/>
+            <w:r>
+              <w:t xml:space="preserve"> </w:t>
+            </w:r>
+            <w:proofErr w:type="spellStart"/>
+            <w:r>
+              <w:t>khách</w:t>
+            </w:r>
+            <w:proofErr w:type="spellEnd"/>
+            <w:r>
+              <w:t xml:space="preserve"> </w:t>
+            </w:r>
+            <w:proofErr w:type="spellStart"/>
+            <w:r>
+              <w:t>hàng</w:t>
+            </w:r>
+            <w:proofErr w:type="spellEnd"/>
+          </w:p>
+        </w:tc>
+      </w:tr>
+      <w:tr>
+        <w:trPr>
+          <w:cnfStyle w:val="000000100000" w:firstRow="0" w:lastRow="0" w:firstColumn="0" w:lastColumn="0" w:oddVBand="0" w:evenVBand="0" w:oddHBand="1" w:evenHBand="0" w:firstRowFirstColumn="0" w:firstRowLastColumn="0" w:lastRowFirstColumn="0" w:lastRowLastColumn="0"/>
+        </w:trPr>
+        <w:tc>
+          <w:tcPr>
+            <w:cnfStyle w:val="001000000000" w:firstRow="0" w:lastRow="0" w:firstColumn="1" w:lastColumn="0" w:oddVBand="0" w:evenVBand="0" w:oddHBand="0" w:evenHBand="0" w:firstRowFirstColumn="0" w:firstRowLastColumn="0" w:lastRowFirstColumn="0" w:lastRowLastColumn="0"/>
+            <w:tcW w:w="1867" w:type="dxa"/>
+            <w:vMerge/>
+            <w:shd w:val="clear" w:color="auto" w:fill="FFFFFF" w:themeFill="background1"/>
+          </w:tcPr>
+          <w:p>
+            <w:pPr>
+              <w:pStyle w:val="MyTable1"/>
+            </w:pPr>
+          </w:p>
+        </w:tc>
+        <w:tc>
+          <w:tcPr>
+            <w:tcW w:w="3645" w:type="dxa"/>
+            <w:tcBorders>
+              <w:top w:val="single" w:sz="4" w:space="0" w:color="auto"/>
+              <w:bottom w:val="single" w:sz="4" w:space="0" w:color="auto"/>
+            </w:tcBorders>
+            <w:shd w:val="clear" w:color="auto" w:fill="FFFFFF" w:themeFill="background1"/>
+          </w:tcPr>
+          <w:p>
+            <w:pPr>
+              <w:pStyle w:val="MyTable1"/>
+              <w:cnfStyle w:val="000000100000" w:firstRow="0" w:lastRow="0" w:firstColumn="0" w:lastColumn="0" w:oddVBand="0" w:evenVBand="0" w:oddHBand="1" w:evenHBand="0" w:firstRowFirstColumn="0" w:firstRowLastColumn="0" w:lastRowFirstColumn="0" w:lastRowLastColumn="0"/>
+            </w:pPr>
+            <w:proofErr w:type="spellStart"/>
+            <w:r>
+              <w:t>MaDichVu</w:t>
+            </w:r>
+            <w:proofErr w:type="spellEnd"/>
+          </w:p>
+        </w:tc>
+        <w:tc>
+          <w:tcPr>
+            <w:tcW w:w="3645" w:type="dxa"/>
+            <w:gridSpan w:val="2"/>
+            <w:tcBorders>
+              <w:top w:val="single" w:sz="4" w:space="0" w:color="auto"/>
+              <w:bottom w:val="single" w:sz="4" w:space="0" w:color="auto"/>
+            </w:tcBorders>
+            <w:shd w:val="clear" w:color="auto" w:fill="FFFFFF" w:themeFill="background1"/>
+          </w:tcPr>
+          <w:p>
+            <w:pPr>
+              <w:pStyle w:val="MyTable1"/>
+              <w:cnfStyle w:val="000000100000" w:firstRow="0" w:lastRow="0" w:firstColumn="0" w:lastColumn="0" w:oddVBand="0" w:evenVBand="0" w:oddHBand="1" w:evenHBand="0" w:firstRowFirstColumn="0" w:firstRowLastColumn="0" w:lastRowFirstColumn="0" w:lastRowLastColumn="0"/>
+            </w:pPr>
+            <w:proofErr w:type="spellStart"/>
+            <w:r>
+              <w:t>Mã</w:t>
+            </w:r>
+            <w:proofErr w:type="spellEnd"/>
+            <w:r>
+              <w:t xml:space="preserve"> </w:t>
+            </w:r>
+            <w:proofErr w:type="spellStart"/>
+            <w:r>
+              <w:t>dịch</w:t>
+            </w:r>
+            <w:proofErr w:type="spellEnd"/>
+            <w:r>
+              <w:t xml:space="preserve"> </w:t>
+            </w:r>
+            <w:proofErr w:type="spellStart"/>
+            <w:r>
+              <w:t>vụ</w:t>
+            </w:r>
+            <w:proofErr w:type="spellEnd"/>
+            <w:r>
+              <w:t xml:space="preserve"> </w:t>
+            </w:r>
+            <w:proofErr w:type="spellStart"/>
+            <w:r>
+              <w:t>xác</w:t>
+            </w:r>
+            <w:proofErr w:type="spellEnd"/>
+            <w:r>
+              <w:t xml:space="preserve"> </w:t>
+            </w:r>
+            <w:proofErr w:type="spellStart"/>
+            <w:r>
+              <w:t>định</w:t>
+            </w:r>
+            <w:proofErr w:type="spellEnd"/>
+            <w:r>
+              <w:t xml:space="preserve"> </w:t>
+            </w:r>
+            <w:proofErr w:type="spellStart"/>
+            <w:r>
+              <w:t>duy</w:t>
+            </w:r>
+            <w:proofErr w:type="spellEnd"/>
+            <w:r>
+              <w:t xml:space="preserve"> </w:t>
+            </w:r>
+            <w:proofErr w:type="spellStart"/>
+            <w:r>
+              <w:t>nhất</w:t>
+            </w:r>
+            <w:proofErr w:type="spellEnd"/>
+            <w:r>
+              <w:t xml:space="preserve"> </w:t>
+            </w:r>
+            <w:proofErr w:type="spellStart"/>
+            <w:r>
+              <w:t>một</w:t>
+            </w:r>
+            <w:proofErr w:type="spellEnd"/>
+            <w:r>
+              <w:t xml:space="preserve"> </w:t>
+            </w:r>
+            <w:proofErr w:type="spellStart"/>
+            <w:r>
+              <w:t>loại</w:t>
+            </w:r>
+            <w:proofErr w:type="spellEnd"/>
+            <w:r>
+              <w:t xml:space="preserve"> </w:t>
+            </w:r>
+            <w:proofErr w:type="spellStart"/>
+            <w:r>
+              <w:t>dịch</w:t>
+            </w:r>
+            <w:proofErr w:type="spellEnd"/>
+            <w:r>
+              <w:t xml:space="preserve"> </w:t>
+            </w:r>
+            <w:proofErr w:type="spellStart"/>
+            <w:r>
+              <w:t>vụ</w:t>
+            </w:r>
+            <w:proofErr w:type="spellEnd"/>
+          </w:p>
+        </w:tc>
+      </w:tr>
+      <w:tr>
+        <w:tc>
+          <w:tcPr>
+            <w:cnfStyle w:val="001000000000" w:firstRow="0" w:lastRow="0" w:firstColumn="1" w:lastColumn="0" w:oddVBand="0" w:evenVBand="0" w:oddHBand="0" w:evenHBand="0" w:firstRowFirstColumn="0" w:firstRowLastColumn="0" w:lastRowFirstColumn="0" w:lastRowLastColumn="0"/>
+            <w:tcW w:w="1867" w:type="dxa"/>
+            <w:vMerge/>
+            <w:shd w:val="clear" w:color="auto" w:fill="FFFFFF" w:themeFill="background1"/>
+          </w:tcPr>
+          <w:p>
+            <w:pPr>
+              <w:pStyle w:val="MyTable1"/>
+            </w:pPr>
+          </w:p>
+        </w:tc>
+        <w:tc>
+          <w:tcPr>
+            <w:tcW w:w="3645" w:type="dxa"/>
+            <w:tcBorders>
+              <w:top w:val="single" w:sz="4" w:space="0" w:color="auto"/>
+              <w:bottom w:val="single" w:sz="4" w:space="0" w:color="auto"/>
+            </w:tcBorders>
+            <w:shd w:val="clear" w:color="auto" w:fill="FFFFFF" w:themeFill="background1"/>
+          </w:tcPr>
+          <w:p>
+            <w:pPr>
+              <w:pStyle w:val="MyTable1"/>
+              <w:cnfStyle w:val="000000000000" w:firstRow="0" w:lastRow="0" w:firstColumn="0" w:lastColumn="0" w:oddVBand="0" w:evenVBand="0" w:oddHBand="0" w:evenHBand="0" w:firstRowFirstColumn="0" w:firstRowLastColumn="0" w:lastRowFirstColumn="0" w:lastRowLastColumn="0"/>
+            </w:pPr>
+            <w:proofErr w:type="spellStart"/>
+            <w:r>
+              <w:t>MucDoHaiLong</w:t>
+            </w:r>
+            <w:proofErr w:type="spellEnd"/>
+          </w:p>
+        </w:tc>
+        <w:tc>
+          <w:tcPr>
+            <w:tcW w:w="3645" w:type="dxa"/>
+            <w:gridSpan w:val="2"/>
+            <w:tcBorders>
+              <w:top w:val="single" w:sz="4" w:space="0" w:color="auto"/>
+              <w:bottom w:val="single" w:sz="4" w:space="0" w:color="auto"/>
+            </w:tcBorders>
+            <w:shd w:val="clear" w:color="auto" w:fill="FFFFFF" w:themeFill="background1"/>
+          </w:tcPr>
+          <w:p>
+            <w:pPr>
+              <w:pStyle w:val="MyTable1"/>
+              <w:cnfStyle w:val="000000000000" w:firstRow="0" w:lastRow="0" w:firstColumn="0" w:lastColumn="0" w:oddVBand="0" w:evenVBand="0" w:oddHBand="0" w:evenHBand="0" w:firstRowFirstColumn="0" w:firstRowLastColumn="0" w:lastRowFirstColumn="0" w:lastRowLastColumn="0"/>
+            </w:pPr>
+            <w:proofErr w:type="spellStart"/>
+            <w:r>
+              <w:t>Mức</w:t>
+            </w:r>
+            <w:proofErr w:type="spellEnd"/>
+            <w:r>
+              <w:t xml:space="preserve"> </w:t>
+            </w:r>
+            <w:proofErr w:type="spellStart"/>
+            <w:r>
+              <w:t>độ</w:t>
+            </w:r>
+            <w:proofErr w:type="spellEnd"/>
+            <w:r>
+              <w:t xml:space="preserve"> </w:t>
+            </w:r>
+            <w:proofErr w:type="spellStart"/>
+            <w:r>
+              <w:t>hài</w:t>
+            </w:r>
+            <w:proofErr w:type="spellEnd"/>
+            <w:r>
+              <w:t xml:space="preserve"> </w:t>
+            </w:r>
+            <w:proofErr w:type="spellStart"/>
+            <w:r>
+              <w:t>lòng</w:t>
+            </w:r>
+            <w:proofErr w:type="spellEnd"/>
+            <w:r>
+              <w:t xml:space="preserve"> </w:t>
+            </w:r>
+            <w:proofErr w:type="spellStart"/>
+            <w:r>
+              <w:t>tính</w:t>
+            </w:r>
+            <w:proofErr w:type="spellEnd"/>
+            <w:r>
+              <w:t xml:space="preserve"> </w:t>
+            </w:r>
+            <w:proofErr w:type="spellStart"/>
+            <w:r>
+              <w:t>theo</w:t>
+            </w:r>
+            <w:proofErr w:type="spellEnd"/>
+            <w:r>
+              <w:t xml:space="preserve"> </w:t>
+            </w:r>
+            <w:proofErr w:type="spellStart"/>
+            <w:r>
+              <w:t>bậc</w:t>
+            </w:r>
+            <w:proofErr w:type="spellEnd"/>
+            <w:r>
+              <w:t xml:space="preserve"> </w:t>
+            </w:r>
+            <w:proofErr w:type="spellStart"/>
+            <w:r>
+              <w:t>xếp</w:t>
+            </w:r>
+            <w:proofErr w:type="spellEnd"/>
+            <w:r>
+              <w:t xml:space="preserve"> </w:t>
+            </w:r>
+            <w:proofErr w:type="spellStart"/>
+            <w:r>
+              <w:t>hạng</w:t>
+            </w:r>
+            <w:proofErr w:type="spellEnd"/>
+          </w:p>
+        </w:tc>
+      </w:tr>
+      <w:tr>
+        <w:trPr>
+          <w:cnfStyle w:val="000000100000" w:firstRow="0" w:lastRow="0" w:firstColumn="0" w:lastColumn="0" w:oddVBand="0" w:evenVBand="0" w:oddHBand="1" w:evenHBand="0" w:firstRowFirstColumn="0" w:firstRowLastColumn="0" w:lastRowFirstColumn="0" w:lastRowLastColumn="0"/>
+        </w:trPr>
+        <w:tc>
+          <w:tcPr>
+            <w:cnfStyle w:val="001000000000" w:firstRow="0" w:lastRow="0" w:firstColumn="1" w:lastColumn="0" w:oddVBand="0" w:evenVBand="0" w:oddHBand="0" w:evenHBand="0" w:firstRowFirstColumn="0" w:firstRowLastColumn="0" w:lastRowFirstColumn="0" w:lastRowLastColumn="0"/>
+            <w:tcW w:w="1867" w:type="dxa"/>
+            <w:vMerge w:val="restart"/>
+            <w:shd w:val="clear" w:color="auto" w:fill="7F7F7F" w:themeFill="text1" w:themeFillTint="80"/>
+          </w:tcPr>
+          <w:p>
+            <w:pPr>
+              <w:pStyle w:val="MyTable1"/>
+            </w:pPr>
+            <w:proofErr w:type="spellStart"/>
+            <w:r>
+              <w:lastRenderedPageBreak/>
+              <w:t>Phương</w:t>
+            </w:r>
+            <w:proofErr w:type="spellEnd"/>
+            <w:r>
+              <w:t xml:space="preserve"> </w:t>
+            </w:r>
+            <w:proofErr w:type="spellStart"/>
+            <w:r>
+              <w:t>thức</w:t>
+            </w:r>
+            <w:proofErr w:type="spellEnd"/>
+          </w:p>
+        </w:tc>
+        <w:tc>
+          <w:tcPr>
+            <w:tcW w:w="3645" w:type="dxa"/>
+            <w:tcBorders>
+              <w:top w:val="single" w:sz="4" w:space="0" w:color="auto"/>
+              <w:bottom w:val="single" w:sz="4" w:space="0" w:color="auto"/>
+            </w:tcBorders>
+            <w:shd w:val="clear" w:color="auto" w:fill="7F7F7F" w:themeFill="text1" w:themeFillTint="80"/>
+          </w:tcPr>
+          <w:p>
+            <w:pPr>
+              <w:pStyle w:val="MyTable1"/>
+              <w:cnfStyle w:val="000000100000" w:firstRow="0" w:lastRow="0" w:firstColumn="0" w:lastColumn="0" w:oddVBand="0" w:evenVBand="0" w:oddHBand="1" w:evenHBand="0" w:firstRowFirstColumn="0" w:firstRowLastColumn="0" w:lastRowFirstColumn="0" w:lastRowLastColumn="0"/>
+            </w:pPr>
+            <w:proofErr w:type="spellStart"/>
+            <w:r>
+              <w:t>Tên</w:t>
+            </w:r>
+            <w:proofErr w:type="spellEnd"/>
+            <w:r>
+              <w:t xml:space="preserve"> </w:t>
+            </w:r>
+            <w:proofErr w:type="spellStart"/>
+            <w:r>
+              <w:t>phương</w:t>
+            </w:r>
+            <w:proofErr w:type="spellEnd"/>
+            <w:r>
+              <w:t xml:space="preserve"> </w:t>
+            </w:r>
+            <w:proofErr w:type="spellStart"/>
+            <w:r>
+              <w:t>thức</w:t>
+            </w:r>
+            <w:proofErr w:type="spellEnd"/>
+          </w:p>
+        </w:tc>
+        <w:tc>
+          <w:tcPr>
+            <w:tcW w:w="3645" w:type="dxa"/>
+            <w:gridSpan w:val="2"/>
+            <w:tcBorders>
+              <w:top w:val="single" w:sz="4" w:space="0" w:color="auto"/>
+              <w:bottom w:val="single" w:sz="4" w:space="0" w:color="auto"/>
+            </w:tcBorders>
+            <w:shd w:val="clear" w:color="auto" w:fill="7F7F7F" w:themeFill="text1" w:themeFillTint="80"/>
+          </w:tcPr>
+          <w:p>
+            <w:pPr>
+              <w:pStyle w:val="MyTable1"/>
+              <w:cnfStyle w:val="000000100000" w:firstRow="0" w:lastRow="0" w:firstColumn="0" w:lastColumn="0" w:oddVBand="0" w:evenVBand="0" w:oddHBand="1" w:evenHBand="0" w:firstRowFirstColumn="0" w:firstRowLastColumn="0" w:lastRowFirstColumn="0" w:lastRowLastColumn="0"/>
+            </w:pPr>
+            <w:proofErr w:type="spellStart"/>
+            <w:r>
+              <w:t>Mô</w:t>
+            </w:r>
+            <w:proofErr w:type="spellEnd"/>
+            <w:r>
+              <w:t xml:space="preserve"> </w:t>
+            </w:r>
+            <w:proofErr w:type="spellStart"/>
+            <w:r>
+              <w:t>tả</w:t>
+            </w:r>
+            <w:proofErr w:type="spellEnd"/>
+          </w:p>
+        </w:tc>
+      </w:tr>
+      <w:tr>
+        <w:tc>
+          <w:tcPr>
+            <w:cnfStyle w:val="001000000000" w:firstRow="0" w:lastRow="0" w:firstColumn="1" w:lastColumn="0" w:oddVBand="0" w:evenVBand="0" w:oddHBand="0" w:evenHBand="0" w:firstRowFirstColumn="0" w:firstRowLastColumn="0" w:lastRowFirstColumn="0" w:lastRowLastColumn="0"/>
+            <w:tcW w:w="1867" w:type="dxa"/>
+            <w:vMerge/>
+            <w:shd w:val="clear" w:color="auto" w:fill="FFFFFF" w:themeFill="background1"/>
+          </w:tcPr>
+          <w:p>
+            <w:pPr>
+              <w:pStyle w:val="MyTable1"/>
+            </w:pPr>
+          </w:p>
+        </w:tc>
+        <w:tc>
+          <w:tcPr>
+            <w:tcW w:w="3645" w:type="dxa"/>
+            <w:tcBorders>
+              <w:top w:val="single" w:sz="4" w:space="0" w:color="auto"/>
+              <w:bottom w:val="single" w:sz="4" w:space="0" w:color="auto"/>
+            </w:tcBorders>
+            <w:shd w:val="clear" w:color="auto" w:fill="FFFFFF" w:themeFill="background1"/>
+          </w:tcPr>
+          <w:p>
+            <w:pPr>
+              <w:pStyle w:val="MyTable1"/>
+              <w:cnfStyle w:val="000000000000" w:firstRow="0" w:lastRow="0" w:firstColumn="0" w:lastColumn="0" w:oddVBand="0" w:evenVBand="0" w:oddHBand="0" w:evenHBand="0" w:firstRowFirstColumn="0" w:firstRowLastColumn="0" w:lastRowFirstColumn="0" w:lastRowLastColumn="0"/>
+            </w:pPr>
+            <w:proofErr w:type="spellStart"/>
+            <w:r>
+              <w:t>Không</w:t>
+            </w:r>
+            <w:proofErr w:type="spellEnd"/>
+            <w:r>
+              <w:t xml:space="preserve"> </w:t>
+            </w:r>
+            <w:proofErr w:type="spellStart"/>
+            <w:r>
+              <w:t>có</w:t>
+            </w:r>
+            <w:proofErr w:type="spellEnd"/>
+          </w:p>
+        </w:tc>
+        <w:tc>
+          <w:tcPr>
+            <w:tcW w:w="3645" w:type="dxa"/>
+            <w:gridSpan w:val="2"/>
+            <w:tcBorders>
+              <w:top w:val="single" w:sz="4" w:space="0" w:color="auto"/>
+              <w:bottom w:val="single" w:sz="4" w:space="0" w:color="auto"/>
+            </w:tcBorders>
+            <w:shd w:val="clear" w:color="auto" w:fill="FFFFFF" w:themeFill="background1"/>
+          </w:tcPr>
+          <w:p>
+            <w:pPr>
+              <w:pStyle w:val="MyTable1"/>
+              <w:cnfStyle w:val="000000000000" w:firstRow="0" w:lastRow="0" w:firstColumn="0" w:lastColumn="0" w:oddVBand="0" w:evenVBand="0" w:oddHBand="0" w:evenHBand="0" w:firstRowFirstColumn="0" w:firstRowLastColumn="0" w:lastRowFirstColumn="0" w:lastRowLastColumn="0"/>
+            </w:pPr>
+          </w:p>
+        </w:tc>
+      </w:tr>
+      <w:tr>
+        <w:trPr>
+          <w:cnfStyle w:val="000000100000" w:firstRow="0" w:lastRow="0" w:firstColumn="0" w:lastColumn="0" w:oddVBand="0" w:evenVBand="0" w:oddHBand="1" w:evenHBand="0" w:firstRowFirstColumn="0" w:firstRowLastColumn="0" w:lastRowFirstColumn="0" w:lastRowLastColumn="0"/>
+        </w:trPr>
+        <w:tc>
+          <w:tcPr>
+            <w:cnfStyle w:val="001000000000" w:firstRow="0" w:lastRow="0" w:firstColumn="1" w:lastColumn="0" w:oddVBand="0" w:evenVBand="0" w:oddHBand="0" w:evenHBand="0" w:firstRowFirstColumn="0" w:firstRowLastColumn="0" w:lastRowFirstColumn="0" w:lastRowLastColumn="0"/>
+            <w:tcW w:w="1867" w:type="dxa"/>
+            <w:vMerge w:val="restart"/>
+            <w:shd w:val="clear" w:color="auto" w:fill="7F7F7F" w:themeFill="text1" w:themeFillTint="80"/>
+          </w:tcPr>
+          <w:p>
+            <w:pPr>
+              <w:pStyle w:val="MyTable1"/>
+            </w:pPr>
+            <w:proofErr w:type="spellStart"/>
+            <w:r>
+              <w:t>Quan</w:t>
+            </w:r>
+            <w:proofErr w:type="spellEnd"/>
+            <w:r>
+              <w:t xml:space="preserve"> </w:t>
+            </w:r>
+            <w:proofErr w:type="spellStart"/>
+            <w:r>
+              <w:t>hệ</w:t>
+            </w:r>
+            <w:proofErr w:type="spellEnd"/>
+          </w:p>
+        </w:tc>
+        <w:tc>
+          <w:tcPr>
+            <w:tcW w:w="3645" w:type="dxa"/>
+            <w:tcBorders>
+              <w:top w:val="single" w:sz="4" w:space="0" w:color="auto"/>
+              <w:bottom w:val="single" w:sz="4" w:space="0" w:color="auto"/>
+            </w:tcBorders>
+            <w:shd w:val="clear" w:color="auto" w:fill="7F7F7F" w:themeFill="text1" w:themeFillTint="80"/>
+          </w:tcPr>
+          <w:p>
+            <w:pPr>
+              <w:pStyle w:val="MyTable1"/>
+              <w:cnfStyle w:val="000000100000" w:firstRow="0" w:lastRow="0" w:firstColumn="0" w:lastColumn="0" w:oddVBand="0" w:evenVBand="0" w:oddHBand="1" w:evenHBand="0" w:firstRowFirstColumn="0" w:firstRowLastColumn="0" w:lastRowFirstColumn="0" w:lastRowLastColumn="0"/>
+            </w:pPr>
+            <w:proofErr w:type="spellStart"/>
+            <w:r>
+              <w:t>Tên</w:t>
+            </w:r>
+            <w:proofErr w:type="spellEnd"/>
+            <w:r>
+              <w:t xml:space="preserve"> </w:t>
+            </w:r>
+            <w:proofErr w:type="spellStart"/>
+            <w:r>
+              <w:t>lớp</w:t>
+            </w:r>
+            <w:proofErr w:type="spellEnd"/>
+          </w:p>
+        </w:tc>
+        <w:tc>
+          <w:tcPr>
+            <w:tcW w:w="3645" w:type="dxa"/>
+            <w:gridSpan w:val="2"/>
+            <w:tcBorders>
+              <w:top w:val="single" w:sz="4" w:space="0" w:color="auto"/>
+              <w:bottom w:val="single" w:sz="4" w:space="0" w:color="auto"/>
+            </w:tcBorders>
+            <w:shd w:val="clear" w:color="auto" w:fill="7F7F7F" w:themeFill="text1" w:themeFillTint="80"/>
+          </w:tcPr>
+          <w:p>
+            <w:pPr>
+              <w:pStyle w:val="MyTable1"/>
+              <w:cnfStyle w:val="000000100000" w:firstRow="0" w:lastRow="0" w:firstColumn="0" w:lastColumn="0" w:oddVBand="0" w:evenVBand="0" w:oddHBand="1" w:evenHBand="0" w:firstRowFirstColumn="0" w:firstRowLastColumn="0" w:lastRowFirstColumn="0" w:lastRowLastColumn="0"/>
+            </w:pPr>
+            <w:proofErr w:type="spellStart"/>
+            <w:r>
+              <w:t>Mô</w:t>
+            </w:r>
+            <w:proofErr w:type="spellEnd"/>
+            <w:r>
+              <w:t xml:space="preserve"> </w:t>
+            </w:r>
+            <w:proofErr w:type="spellStart"/>
+            <w:r>
+              <w:t>tả</w:t>
+            </w:r>
+            <w:proofErr w:type="spellEnd"/>
+          </w:p>
+        </w:tc>
+      </w:tr>
+      <w:tr>
+        <w:tc>
+          <w:tcPr>
+            <w:cnfStyle w:val="001000000000" w:firstRow="0" w:lastRow="0" w:firstColumn="1" w:lastColumn="0" w:oddVBand="0" w:evenVBand="0" w:oddHBand="0" w:evenHBand="0" w:firstRowFirstColumn="0" w:firstRowLastColumn="0" w:lastRowFirstColumn="0" w:lastRowLastColumn="0"/>
+            <w:tcW w:w="1867" w:type="dxa"/>
+            <w:vMerge/>
+            <w:shd w:val="clear" w:color="auto" w:fill="7F7F7F" w:themeFill="text1" w:themeFillTint="80"/>
+          </w:tcPr>
+          <w:p>
+            <w:pPr>
+              <w:pStyle w:val="MyTable1"/>
+            </w:pPr>
+          </w:p>
+        </w:tc>
+        <w:tc>
+          <w:tcPr>
+            <w:tcW w:w="3645" w:type="dxa"/>
+            <w:tcBorders>
+              <w:top w:val="single" w:sz="4" w:space="0" w:color="auto"/>
+              <w:bottom w:val="single" w:sz="4" w:space="0" w:color="auto"/>
+            </w:tcBorders>
+            <w:shd w:val="clear" w:color="auto" w:fill="FFFFFF" w:themeFill="background1"/>
+          </w:tcPr>
+          <w:p>
+            <w:pPr>
+              <w:pStyle w:val="MyTable1"/>
+              <w:cnfStyle w:val="000000000000" w:firstRow="0" w:lastRow="0" w:firstColumn="0" w:lastColumn="0" w:oddVBand="0" w:evenVBand="0" w:oddHBand="0" w:evenHBand="0" w:firstRowFirstColumn="0" w:firstRowLastColumn="0" w:lastRowFirstColumn="0" w:lastRowLastColumn="0"/>
+            </w:pPr>
+            <w:proofErr w:type="spellStart"/>
+            <w:r>
+              <w:t>DichVu</w:t>
+            </w:r>
+            <w:proofErr w:type="spellEnd"/>
+          </w:p>
+        </w:tc>
+        <w:tc>
+          <w:tcPr>
+            <w:tcW w:w="3645" w:type="dxa"/>
+            <w:gridSpan w:val="2"/>
+            <w:tcBorders>
+              <w:top w:val="single" w:sz="4" w:space="0" w:color="auto"/>
+              <w:bottom w:val="single" w:sz="4" w:space="0" w:color="auto"/>
+            </w:tcBorders>
+            <w:shd w:val="clear" w:color="auto" w:fill="FFFFFF" w:themeFill="background1"/>
+          </w:tcPr>
+          <w:p>
+            <w:pPr>
+              <w:pStyle w:val="MyTable1"/>
+              <w:cnfStyle w:val="000000000000" w:firstRow="0" w:lastRow="0" w:firstColumn="0" w:lastColumn="0" w:oddVBand="0" w:evenVBand="0" w:oddHBand="0" w:evenHBand="0" w:firstRowFirstColumn="0" w:firstRowLastColumn="0" w:lastRowFirstColumn="0" w:lastRowLastColumn="0"/>
+            </w:pPr>
+            <w:r>
+              <w:t xml:space="preserve">Chi </w:t>
+            </w:r>
+            <w:proofErr w:type="spellStart"/>
+            <w:r>
+              <w:t>tiết</w:t>
+            </w:r>
+            <w:proofErr w:type="spellEnd"/>
+            <w:r>
+              <w:t xml:space="preserve"> </w:t>
+            </w:r>
+            <w:proofErr w:type="spellStart"/>
+            <w:r>
+              <w:t>đánh</w:t>
+            </w:r>
+            <w:proofErr w:type="spellEnd"/>
+            <w:r>
+              <w:t xml:space="preserve"> </w:t>
+            </w:r>
+            <w:proofErr w:type="spellStart"/>
+            <w:r>
+              <w:t>giá</w:t>
+            </w:r>
+            <w:proofErr w:type="spellEnd"/>
+            <w:r>
+              <w:t xml:space="preserve"> </w:t>
+            </w:r>
+            <w:proofErr w:type="spellStart"/>
+            <w:r>
+              <w:t>dịch</w:t>
+            </w:r>
+            <w:proofErr w:type="spellEnd"/>
+            <w:r>
+              <w:t xml:space="preserve"> </w:t>
+            </w:r>
+            <w:proofErr w:type="spellStart"/>
+            <w:r>
+              <w:t>vụ</w:t>
+            </w:r>
+            <w:proofErr w:type="spellEnd"/>
+            <w:r>
+              <w:t xml:space="preserve"> </w:t>
+            </w:r>
+            <w:proofErr w:type="spellStart"/>
+            <w:r>
+              <w:t>có</w:t>
+            </w:r>
+            <w:proofErr w:type="spellEnd"/>
+            <w:r>
+              <w:t xml:space="preserve"> </w:t>
+            </w:r>
+            <w:proofErr w:type="spellStart"/>
+            <w:r>
+              <w:t>quan</w:t>
+            </w:r>
+            <w:proofErr w:type="spellEnd"/>
+            <w:r>
+              <w:t xml:space="preserve"> </w:t>
+            </w:r>
+            <w:proofErr w:type="spellStart"/>
+            <w:r>
+              <w:t>hệ</w:t>
+            </w:r>
+            <w:proofErr w:type="spellEnd"/>
+            <w:r>
+              <w:t xml:space="preserve"> </w:t>
+            </w:r>
+            <w:proofErr w:type="spellStart"/>
+            <w:r>
+              <w:t>với</w:t>
+            </w:r>
+            <w:proofErr w:type="spellEnd"/>
+            <w:r>
+              <w:t xml:space="preserve"> </w:t>
+            </w:r>
+            <w:proofErr w:type="spellStart"/>
+            <w:r>
+              <w:t>Dịch</w:t>
+            </w:r>
+            <w:proofErr w:type="spellEnd"/>
+            <w:r>
+              <w:t xml:space="preserve"> </w:t>
+            </w:r>
+            <w:proofErr w:type="spellStart"/>
+            <w:r>
+              <w:t>vụ</w:t>
+            </w:r>
+            <w:proofErr w:type="spellEnd"/>
+            <w:r>
+              <w:t xml:space="preserve">, </w:t>
+            </w:r>
+            <w:proofErr w:type="spellStart"/>
+            <w:r>
+              <w:t>mộ</w:t>
+            </w:r>
+            <w:r>
+              <w:t>t</w:t>
+            </w:r>
+            <w:proofErr w:type="spellEnd"/>
+            <w:r>
+              <w:t xml:space="preserve"> chi </w:t>
+            </w:r>
+            <w:proofErr w:type="spellStart"/>
+            <w:r>
+              <w:t>tiết</w:t>
+            </w:r>
+            <w:proofErr w:type="spellEnd"/>
+            <w:r>
+              <w:t xml:space="preserve"> </w:t>
+            </w:r>
+            <w:proofErr w:type="spellStart"/>
+            <w:r>
+              <w:t>đánh</w:t>
+            </w:r>
+            <w:proofErr w:type="spellEnd"/>
+            <w:r>
+              <w:t xml:space="preserve"> </w:t>
+            </w:r>
+            <w:proofErr w:type="spellStart"/>
+            <w:r>
+              <w:t>giá</w:t>
+            </w:r>
+            <w:proofErr w:type="spellEnd"/>
+            <w:r>
+              <w:t xml:space="preserve"> </w:t>
+            </w:r>
+            <w:proofErr w:type="spellStart"/>
+            <w:r>
+              <w:t>dịch</w:t>
+            </w:r>
+            <w:proofErr w:type="spellEnd"/>
+            <w:r>
+              <w:t xml:space="preserve"> </w:t>
+            </w:r>
+            <w:proofErr w:type="spellStart"/>
+            <w:r>
+              <w:t>vụ</w:t>
+            </w:r>
+            <w:proofErr w:type="spellEnd"/>
+            <w:r>
+              <w:t xml:space="preserve"> </w:t>
+            </w:r>
+            <w:proofErr w:type="spellStart"/>
+            <w:r>
+              <w:t>thuộc</w:t>
+            </w:r>
+            <w:proofErr w:type="spellEnd"/>
+            <w:r>
+              <w:t xml:space="preserve"> </w:t>
+            </w:r>
+            <w:proofErr w:type="spellStart"/>
+            <w:r>
+              <w:t>mộ</w:t>
+            </w:r>
+            <w:r>
+              <w:t>t</w:t>
+            </w:r>
+            <w:proofErr w:type="spellEnd"/>
+            <w:r>
+              <w:t xml:space="preserve"> </w:t>
+            </w:r>
+            <w:proofErr w:type="spellStart"/>
+            <w:r>
+              <w:t>dịch</w:t>
+            </w:r>
+            <w:proofErr w:type="spellEnd"/>
+            <w:r>
+              <w:t xml:space="preserve"> </w:t>
+            </w:r>
+            <w:proofErr w:type="spellStart"/>
+            <w:r>
+              <w:t>vụ</w:t>
+            </w:r>
+            <w:proofErr w:type="spellEnd"/>
+            <w:r>
+              <w:t xml:space="preserve"> </w:t>
+            </w:r>
+            <w:proofErr w:type="spellStart"/>
+            <w:r>
+              <w:t>nào</w:t>
+            </w:r>
+            <w:proofErr w:type="spellEnd"/>
+            <w:r>
+              <w:t xml:space="preserve"> </w:t>
+            </w:r>
+            <w:proofErr w:type="spellStart"/>
+            <w:r>
+              <w:t>đó</w:t>
+            </w:r>
+            <w:proofErr w:type="spellEnd"/>
+            <w:r>
+              <w:t xml:space="preserve"> (</w:t>
+            </w:r>
+            <w:proofErr w:type="spellStart"/>
+            <w:r>
+              <w:t>Dịch</w:t>
+            </w:r>
+            <w:proofErr w:type="spellEnd"/>
+            <w:r>
+              <w:t xml:space="preserve"> </w:t>
+            </w:r>
+            <w:proofErr w:type="spellStart"/>
+            <w:r>
+              <w:t>vụ</w:t>
+            </w:r>
+            <w:proofErr w:type="spellEnd"/>
+            <w:r>
+              <w:t xml:space="preserve"> Spa, </w:t>
+            </w:r>
+            <w:proofErr w:type="spellStart"/>
+            <w:r>
+              <w:t>Dịch</w:t>
+            </w:r>
+            <w:proofErr w:type="spellEnd"/>
+            <w:r>
+              <w:t xml:space="preserve"> </w:t>
+            </w:r>
+            <w:proofErr w:type="spellStart"/>
+            <w:r>
+              <w:t>vụ</w:t>
+            </w:r>
+            <w:proofErr w:type="spellEnd"/>
+            <w:r>
+              <w:t xml:space="preserve"> </w:t>
+            </w:r>
+            <w:proofErr w:type="spellStart"/>
+            <w:r>
+              <w:t>Mua</w:t>
+            </w:r>
+            <w:proofErr w:type="spellEnd"/>
+            <w:r>
+              <w:t xml:space="preserve"> </w:t>
+            </w:r>
+            <w:proofErr w:type="spellStart"/>
+            <w:r>
+              <w:t>sắ</w:t>
+            </w:r>
+            <w:r>
+              <w:t>m</w:t>
+            </w:r>
+            <w:proofErr w:type="spellEnd"/>
+            <w:proofErr w:type="gramStart"/>
+            <w:r>
+              <w:t>,..</w:t>
+            </w:r>
+            <w:proofErr w:type="gramEnd"/>
+            <w:r>
+              <w:t>).</w:t>
+            </w:r>
+          </w:p>
+        </w:tc>
+      </w:tr>
+      <w:tr>
+        <w:trPr>
+          <w:cnfStyle w:val="000000100000" w:firstRow="0" w:lastRow="0" w:firstColumn="0" w:lastColumn="0" w:oddVBand="0" w:evenVBand="0" w:oddHBand="1" w:evenHBand="0" w:firstRowFirstColumn="0" w:firstRowLastColumn="0" w:lastRowFirstColumn="0" w:lastRowLastColumn="0"/>
+        </w:trPr>
+        <w:tc>
+          <w:tcPr>
+            <w:cnfStyle w:val="001000000000" w:firstRow="0" w:lastRow="0" w:firstColumn="1" w:lastColumn="0" w:oddVBand="0" w:evenVBand="0" w:oddHBand="0" w:evenHBand="0" w:firstRowFirstColumn="0" w:firstRowLastColumn="0" w:lastRowFirstColumn="0" w:lastRowLastColumn="0"/>
+            <w:tcW w:w="1867" w:type="dxa"/>
+            <w:vMerge/>
+            <w:shd w:val="clear" w:color="auto" w:fill="7F7F7F" w:themeFill="text1" w:themeFillTint="80"/>
+          </w:tcPr>
+          <w:p>
+            <w:pPr>
+              <w:pStyle w:val="MyTable1"/>
+            </w:pPr>
+          </w:p>
+        </w:tc>
+        <w:tc>
+          <w:tcPr>
+            <w:tcW w:w="3645" w:type="dxa"/>
+            <w:tcBorders>
+              <w:top w:val="single" w:sz="4" w:space="0" w:color="auto"/>
+              <w:bottom w:val="single" w:sz="4" w:space="0" w:color="auto"/>
+            </w:tcBorders>
+            <w:shd w:val="clear" w:color="auto" w:fill="FFFFFF" w:themeFill="background1"/>
+          </w:tcPr>
+          <w:p>
+            <w:pPr>
+              <w:pStyle w:val="MyTable1"/>
+              <w:cnfStyle w:val="000000100000" w:firstRow="0" w:lastRow="0" w:firstColumn="0" w:lastColumn="0" w:oddVBand="0" w:evenVBand="0" w:oddHBand="1" w:evenHBand="0" w:firstRowFirstColumn="0" w:firstRowLastColumn="0" w:lastRowFirstColumn="0" w:lastRowLastColumn="0"/>
+            </w:pPr>
+            <w:proofErr w:type="spellStart"/>
+            <w:r>
+              <w:t>ThongTinDanhGia</w:t>
+            </w:r>
+            <w:proofErr w:type="spellEnd"/>
+          </w:p>
+        </w:tc>
+        <w:tc>
+          <w:tcPr>
+            <w:tcW w:w="3645" w:type="dxa"/>
+            <w:gridSpan w:val="2"/>
+            <w:tcBorders>
+              <w:top w:val="single" w:sz="4" w:space="0" w:color="auto"/>
+              <w:bottom w:val="single" w:sz="4" w:space="0" w:color="auto"/>
+            </w:tcBorders>
+            <w:shd w:val="clear" w:color="auto" w:fill="FFFFFF" w:themeFill="background1"/>
+          </w:tcPr>
+          <w:p>
+            <w:pPr>
+              <w:pStyle w:val="MyTable1"/>
+              <w:cnfStyle w:val="000000100000" w:firstRow="0" w:lastRow="0" w:firstColumn="0" w:lastColumn="0" w:oddVBand="0" w:evenVBand="0" w:oddHBand="1" w:evenHBand="0" w:firstRowFirstColumn="0" w:firstRowLastColumn="0" w:lastRowFirstColumn="0" w:lastRowLastColumn="0"/>
+            </w:pPr>
+            <w:r>
+              <w:t xml:space="preserve">Chi </w:t>
+            </w:r>
+            <w:proofErr w:type="spellStart"/>
+            <w:r>
+              <w:t>tiết</w:t>
+            </w:r>
+            <w:proofErr w:type="spellEnd"/>
+            <w:r>
+              <w:t xml:space="preserve"> </w:t>
+            </w:r>
+            <w:proofErr w:type="spellStart"/>
+            <w:r>
+              <w:t>đánh</w:t>
+            </w:r>
+            <w:proofErr w:type="spellEnd"/>
+            <w:r>
+              <w:t xml:space="preserve"> </w:t>
+            </w:r>
+            <w:proofErr w:type="spellStart"/>
+            <w:r>
+              <w:t>giá</w:t>
+            </w:r>
+            <w:proofErr w:type="spellEnd"/>
+            <w:r>
+              <w:t xml:space="preserve"> </w:t>
+            </w:r>
+            <w:proofErr w:type="spellStart"/>
+            <w:r>
+              <w:t>dịch</w:t>
+            </w:r>
+            <w:proofErr w:type="spellEnd"/>
+            <w:r>
+              <w:t xml:space="preserve"> </w:t>
+            </w:r>
+            <w:proofErr w:type="spellStart"/>
+            <w:r>
+              <w:t>vụ</w:t>
+            </w:r>
+            <w:proofErr w:type="spellEnd"/>
+            <w:r>
+              <w:t xml:space="preserve"> </w:t>
+            </w:r>
+            <w:proofErr w:type="spellStart"/>
+            <w:r>
+              <w:t>có</w:t>
+            </w:r>
+            <w:proofErr w:type="spellEnd"/>
+            <w:r>
+              <w:t xml:space="preserve"> </w:t>
+            </w:r>
+            <w:proofErr w:type="spellStart"/>
+            <w:r>
+              <w:t>quan</w:t>
+            </w:r>
+            <w:proofErr w:type="spellEnd"/>
+            <w:r>
+              <w:t xml:space="preserve"> </w:t>
+            </w:r>
+            <w:proofErr w:type="spellStart"/>
+            <w:r>
+              <w:t>hệ</w:t>
+            </w:r>
+            <w:proofErr w:type="spellEnd"/>
+            <w:r>
+              <w:t xml:space="preserve"> </w:t>
+            </w:r>
+            <w:proofErr w:type="spellStart"/>
+            <w:r>
+              <w:t>vớ</w:t>
+            </w:r>
+            <w:r>
+              <w:t>i</w:t>
+            </w:r>
+            <w:proofErr w:type="spellEnd"/>
+            <w:r>
+              <w:t xml:space="preserve"> </w:t>
+            </w:r>
+            <w:proofErr w:type="spellStart"/>
+            <w:r>
+              <w:t>Thông</w:t>
+            </w:r>
+            <w:proofErr w:type="spellEnd"/>
+            <w:r>
+              <w:t xml:space="preserve"> tin </w:t>
+            </w:r>
+            <w:proofErr w:type="spellStart"/>
+            <w:r>
+              <w:t>đánh</w:t>
+            </w:r>
+            <w:proofErr w:type="spellEnd"/>
+            <w:r>
+              <w:t xml:space="preserve"> </w:t>
+            </w:r>
+            <w:proofErr w:type="spellStart"/>
+            <w:r>
+              <w:t>giá</w:t>
+            </w:r>
+            <w:proofErr w:type="spellEnd"/>
+            <w:r>
+              <w:t xml:space="preserve">, </w:t>
+            </w:r>
+            <w:proofErr w:type="spellStart"/>
+            <w:r>
+              <w:t>mộ</w:t>
+            </w:r>
+            <w:r>
+              <w:t>t</w:t>
+            </w:r>
+            <w:proofErr w:type="spellEnd"/>
+            <w:r>
+              <w:t xml:space="preserve"> chi </w:t>
+            </w:r>
+            <w:proofErr w:type="spellStart"/>
+            <w:r>
+              <w:t>tiết</w:t>
+            </w:r>
+            <w:proofErr w:type="spellEnd"/>
+            <w:r>
+              <w:t xml:space="preserve"> </w:t>
+            </w:r>
+            <w:proofErr w:type="spellStart"/>
+            <w:r>
+              <w:t>đánh</w:t>
+            </w:r>
+            <w:proofErr w:type="spellEnd"/>
+            <w:r>
+              <w:t xml:space="preserve"> </w:t>
+            </w:r>
+            <w:proofErr w:type="spellStart"/>
+            <w:r>
+              <w:t>giá</w:t>
+            </w:r>
+            <w:proofErr w:type="spellEnd"/>
+            <w:r>
+              <w:t xml:space="preserve"> </w:t>
+            </w:r>
+            <w:proofErr w:type="spellStart"/>
+            <w:r>
+              <w:t>dịch</w:t>
+            </w:r>
+            <w:proofErr w:type="spellEnd"/>
+            <w:r>
+              <w:t xml:space="preserve"> </w:t>
+            </w:r>
+            <w:proofErr w:type="spellStart"/>
+            <w:r>
+              <w:t>vụ</w:t>
+            </w:r>
+            <w:proofErr w:type="spellEnd"/>
+            <w:r>
+              <w:t xml:space="preserve"> </w:t>
+            </w:r>
+            <w:proofErr w:type="spellStart"/>
+            <w:r>
+              <w:t>thuộc</w:t>
+            </w:r>
+            <w:proofErr w:type="spellEnd"/>
+            <w:r>
+              <w:t xml:space="preserve"> </w:t>
+            </w:r>
+            <w:proofErr w:type="spellStart"/>
+            <w:r>
+              <w:t>mộ</w:t>
+            </w:r>
+            <w:r>
+              <w:t>t</w:t>
+            </w:r>
+            <w:proofErr w:type="spellEnd"/>
+            <w:r>
+              <w:t xml:space="preserve"> </w:t>
+            </w:r>
+            <w:proofErr w:type="spellStart"/>
+            <w:r>
+              <w:t>thông</w:t>
+            </w:r>
+            <w:proofErr w:type="spellEnd"/>
+            <w:r>
+              <w:t xml:space="preserve"> tin </w:t>
+            </w:r>
+            <w:proofErr w:type="spellStart"/>
+            <w:r>
+              <w:t>đánh</w:t>
+            </w:r>
+            <w:proofErr w:type="spellEnd"/>
+            <w:r>
+              <w:t xml:space="preserve"> </w:t>
+            </w:r>
+            <w:proofErr w:type="spellStart"/>
+            <w:r>
+              <w:t>giá</w:t>
+            </w:r>
+            <w:proofErr w:type="spellEnd"/>
+          </w:p>
+        </w:tc>
+      </w:tr>
+    </w:tbl>
+    <w:p>
+      <w:pPr>
+        <w:rPr>
+          <w:rFonts w:ascii="Times New Roman" w:hAnsi="Times New Roman" w:cs="Times New Roman"/>
+          <w:sz w:val="24"/>
+          <w:szCs w:val="24"/>
+        </w:rPr>
+      </w:pPr>
+    </w:p>
+    <w:tbl>
+      <w:tblPr>
+        <w:tblStyle w:val="PlainTable11"/>
+        <w:tblW w:w="9157" w:type="dxa"/>
+        <w:tblInd w:w="198" w:type="dxa"/>
+        <w:tblLook w:val="04A0" w:firstRow="1" w:lastRow="0" w:firstColumn="1" w:lastColumn="0" w:noHBand="0" w:noVBand="1"/>
+      </w:tblPr>
+      <w:tblGrid>
+        <w:gridCol w:w="1867"/>
+        <w:gridCol w:w="3645"/>
+        <w:gridCol w:w="1058"/>
+        <w:gridCol w:w="2587"/>
+      </w:tblGrid>
+      <w:tr>
+        <w:trPr>
+          <w:cnfStyle w:val="100000000000" w:firstRow="1" w:lastRow="0" w:firstColumn="0" w:lastColumn="0" w:oddVBand="0" w:evenVBand="0" w:oddHBand="0" w:evenHBand="0" w:firstRowFirstColumn="0" w:firstRowLastColumn="0" w:lastRowFirstColumn="0" w:lastRowLastColumn="0"/>
+          <w:trHeight w:val="539"/>
+        </w:trPr>
+        <w:tc>
+          <w:tcPr>
+            <w:cnfStyle w:val="001000000000" w:firstRow="0" w:lastRow="0" w:firstColumn="1" w:lastColumn="0" w:oddVBand="0" w:evenVBand="0" w:oddHBand="0" w:evenHBand="0" w:firstRowFirstColumn="0" w:firstRowLastColumn="0" w:lastRowFirstColumn="0" w:lastRowLastColumn="0"/>
+            <w:tcW w:w="1867" w:type="dxa"/>
+            <w:vMerge w:val="restart"/>
+            <w:tcBorders>
+              <w:top w:val="single" w:sz="4" w:space="0" w:color="auto"/>
+              <w:left w:val="single" w:sz="4" w:space="0" w:color="auto"/>
+              <w:bottom w:val="single" w:sz="4" w:space="0" w:color="auto"/>
+              <w:right w:val="single" w:sz="4" w:space="0" w:color="auto"/>
+            </w:tcBorders>
+            <w:shd w:val="clear" w:color="auto" w:fill="BFBFBF" w:themeFill="background1" w:themeFillShade="BF"/>
+          </w:tcPr>
+          <w:p>
+            <w:pPr>
+              <w:pStyle w:val="MyTable1"/>
+            </w:pPr>
+            <w:proofErr w:type="spellStart"/>
+            <w:r>
+              <w:t>Tên</w:t>
+            </w:r>
+            <w:proofErr w:type="spellEnd"/>
+            <w:r>
+              <w:t xml:space="preserve"> class</w:t>
+            </w:r>
+          </w:p>
+        </w:tc>
+        <w:tc>
+          <w:tcPr>
+            <w:tcW w:w="4703" w:type="dxa"/>
+            <w:gridSpan w:val="2"/>
+            <w:vMerge w:val="restart"/>
+            <w:tcBorders>
+              <w:top w:val="single" w:sz="4" w:space="0" w:color="auto"/>
+              <w:left w:val="single" w:sz="4" w:space="0" w:color="auto"/>
+              <w:bottom w:val="single" w:sz="4" w:space="0" w:color="auto"/>
+              <w:right w:val="single" w:sz="4" w:space="0" w:color="auto"/>
+            </w:tcBorders>
+            <w:shd w:val="clear" w:color="auto" w:fill="BFBFBF" w:themeFill="background1" w:themeFillShade="BF"/>
+          </w:tcPr>
+          <w:p>
+            <w:pPr>
+              <w:pStyle w:val="MyTable1"/>
+              <w:cnfStyle w:val="100000000000" w:firstRow="1" w:lastRow="0" w:firstColumn="0" w:lastColumn="0" w:oddVBand="0" w:evenVBand="0" w:oddHBand="0" w:evenHBand="0" w:firstRowFirstColumn="0" w:firstRowLastColumn="0" w:lastRowFirstColumn="0" w:lastRowLastColumn="0"/>
+            </w:pPr>
+            <w:proofErr w:type="spellStart"/>
+            <w:r>
+              <w:t>ChiTietDanhGiaN</w:t>
+            </w:r>
+            <w:r>
+              <w:t>V</w:t>
+            </w:r>
+            <w:proofErr w:type="spellEnd"/>
+          </w:p>
+        </w:tc>
+        <w:tc>
+          <w:tcPr>
+            <w:tcW w:w="2587" w:type="dxa"/>
+            <w:tcBorders>
+              <w:top w:val="single" w:sz="4" w:space="0" w:color="auto"/>
+              <w:left w:val="single" w:sz="4" w:space="0" w:color="auto"/>
+              <w:bottom w:val="single" w:sz="4" w:space="0" w:color="auto"/>
+              <w:right w:val="single" w:sz="4" w:space="0" w:color="auto"/>
+            </w:tcBorders>
+            <w:shd w:val="clear" w:color="auto" w:fill="BFBFBF" w:themeFill="background1" w:themeFillShade="BF"/>
+          </w:tcPr>
+          <w:p>
+            <w:pPr>
+              <w:pStyle w:val="MyTable1"/>
+              <w:cnfStyle w:val="100000000000" w:firstRow="1" w:lastRow="0" w:firstColumn="0" w:lastColumn="0" w:oddVBand="0" w:evenVBand="0" w:oddHBand="0" w:evenHBand="0" w:firstRowFirstColumn="0" w:firstRowLastColumn="0" w:lastRowFirstColumn="0" w:lastRowLastColumn="0"/>
+            </w:pPr>
+            <w:proofErr w:type="spellStart"/>
+            <w:r>
+              <w:t>Mã</w:t>
+            </w:r>
+            <w:proofErr w:type="spellEnd"/>
+            <w:r>
+              <w:t xml:space="preserve"> </w:t>
+            </w:r>
+            <w:proofErr w:type="spellStart"/>
+            <w:r>
+              <w:t>số</w:t>
+            </w:r>
+            <w:proofErr w:type="spellEnd"/>
+            <w:r>
+              <w:t xml:space="preserve">: </w:t>
+            </w:r>
+          </w:p>
+        </w:tc>
+      </w:tr>
+      <w:tr>
+        <w:trPr>
+          <w:cnfStyle w:val="000000100000" w:firstRow="0" w:lastRow="0" w:firstColumn="0" w:lastColumn="0" w:oddVBand="0" w:evenVBand="0" w:oddHBand="1" w:evenHBand="0" w:firstRowFirstColumn="0" w:firstRowLastColumn="0" w:lastRowFirstColumn="0" w:lastRowLastColumn="0"/>
+          <w:trHeight w:val="699"/>
+        </w:trPr>
+        <w:tc>
+          <w:tcPr>
+            <w:cnfStyle w:val="001000000000" w:firstRow="0" w:lastRow="0" w:firstColumn="1" w:lastColumn="0" w:oddVBand="0" w:evenVBand="0" w:oddHBand="0" w:evenHBand="0" w:firstRowFirstColumn="0" w:firstRowLastColumn="0" w:lastRowFirstColumn="0" w:lastRowLastColumn="0"/>
+            <w:tcW w:w="1867" w:type="dxa"/>
+            <w:vMerge/>
+            <w:tcBorders>
+              <w:top w:val="single" w:sz="4" w:space="0" w:color="auto"/>
+              <w:left w:val="single" w:sz="4" w:space="0" w:color="auto"/>
+              <w:bottom w:val="single" w:sz="4" w:space="0" w:color="auto"/>
+              <w:right w:val="single" w:sz="4" w:space="0" w:color="auto"/>
+            </w:tcBorders>
+            <w:shd w:val="clear" w:color="auto" w:fill="BFBFBF" w:themeFill="background1" w:themeFillShade="BF"/>
+          </w:tcPr>
+          <w:p>
+            <w:pPr>
+              <w:pStyle w:val="MyTable1"/>
+            </w:pPr>
+          </w:p>
+        </w:tc>
+        <w:tc>
+          <w:tcPr>
+            <w:tcW w:w="4703" w:type="dxa"/>
+            <w:gridSpan w:val="2"/>
+            <w:vMerge/>
+            <w:tcBorders>
+              <w:top w:val="single" w:sz="4" w:space="0" w:color="auto"/>
+              <w:left w:val="single" w:sz="4" w:space="0" w:color="auto"/>
+              <w:bottom w:val="single" w:sz="4" w:space="0" w:color="auto"/>
+              <w:right w:val="single" w:sz="4" w:space="0" w:color="auto"/>
+            </w:tcBorders>
+            <w:shd w:val="clear" w:color="auto" w:fill="BFBFBF" w:themeFill="background1" w:themeFillShade="BF"/>
+          </w:tcPr>
+          <w:p>
+            <w:pPr>
+              <w:pStyle w:val="MyTable1"/>
+              <w:cnfStyle w:val="000000100000" w:firstRow="0" w:lastRow="0" w:firstColumn="0" w:lastColumn="0" w:oddVBand="0" w:evenVBand="0" w:oddHBand="1" w:evenHBand="0" w:firstRowFirstColumn="0" w:firstRowLastColumn="0" w:lastRowFirstColumn="0" w:lastRowLastColumn="0"/>
+            </w:pPr>
+          </w:p>
+        </w:tc>
+        <w:tc>
+          <w:tcPr>
+            <w:tcW w:w="2587" w:type="dxa"/>
+            <w:tcBorders>
+              <w:top w:val="single" w:sz="4" w:space="0" w:color="auto"/>
+              <w:left w:val="single" w:sz="4" w:space="0" w:color="auto"/>
+              <w:bottom w:val="single" w:sz="4" w:space="0" w:color="auto"/>
+              <w:right w:val="single" w:sz="4" w:space="0" w:color="auto"/>
+            </w:tcBorders>
+            <w:shd w:val="clear" w:color="auto" w:fill="BFBFBF" w:themeFill="background1" w:themeFillShade="BF"/>
+          </w:tcPr>
+          <w:p>
+            <w:pPr>
+              <w:pStyle w:val="MyTable1"/>
+              <w:cnfStyle w:val="000000100000" w:firstRow="0" w:lastRow="0" w:firstColumn="0" w:lastColumn="0" w:oddVBand="0" w:evenVBand="0" w:oddHBand="1" w:evenHBand="0" w:firstRowFirstColumn="0" w:firstRowLastColumn="0" w:lastRowFirstColumn="0" w:lastRowLastColumn="0"/>
+            </w:pPr>
+            <w:proofErr w:type="spellStart"/>
+            <w:r>
+              <w:t>Tham</w:t>
+            </w:r>
+            <w:proofErr w:type="spellEnd"/>
+            <w:r>
+              <w:t xml:space="preserve"> </w:t>
+            </w:r>
+            <w:proofErr w:type="spellStart"/>
+            <w:r>
+              <w:t>chiế</w:t>
+            </w:r>
+            <w:r>
+              <w:t>u</w:t>
+            </w:r>
+            <w:proofErr w:type="spellEnd"/>
+            <w:r>
+              <w:t>: [UCCN-30]</w:t>
+            </w:r>
+          </w:p>
+        </w:tc>
+      </w:tr>
+      <w:tr>
+        <w:tc>
+          <w:tcPr>
+            <w:cnfStyle w:val="001000000000" w:firstRow="0" w:lastRow="0" w:firstColumn="1" w:lastColumn="0" w:oddVBand="0" w:evenVBand="0" w:oddHBand="0" w:evenHBand="0" w:firstRowFirstColumn="0" w:firstRowLastColumn="0" w:lastRowFirstColumn="0" w:lastRowLastColumn="0"/>
+            <w:tcW w:w="1867" w:type="dxa"/>
+            <w:tcBorders>
+              <w:top w:val="single" w:sz="4" w:space="0" w:color="auto"/>
+              <w:bottom w:val="single" w:sz="4" w:space="0" w:color="auto"/>
+            </w:tcBorders>
+          </w:tcPr>
+          <w:p>
+            <w:pPr>
+              <w:pStyle w:val="MyTable1"/>
+            </w:pPr>
+            <w:proofErr w:type="spellStart"/>
+            <w:r>
+              <w:t>Mô</w:t>
+            </w:r>
+            <w:proofErr w:type="spellEnd"/>
+            <w:r>
+              <w:t xml:space="preserve"> </w:t>
+            </w:r>
+            <w:proofErr w:type="spellStart"/>
+            <w:r>
+              <w:t>tả</w:t>
+            </w:r>
+            <w:proofErr w:type="spellEnd"/>
+          </w:p>
+        </w:tc>
+        <w:tc>
+          <w:tcPr>
+            <w:tcW w:w="7290" w:type="dxa"/>
+            <w:gridSpan w:val="3"/>
+            <w:tcBorders>
+              <w:top w:val="single" w:sz="4" w:space="0" w:color="auto"/>
+              <w:bottom w:val="single" w:sz="4" w:space="0" w:color="auto"/>
+            </w:tcBorders>
+          </w:tcPr>
+          <w:p>
+            <w:pPr>
+              <w:pStyle w:val="MyTable1"/>
+              <w:cnfStyle w:val="000000000000" w:firstRow="0" w:lastRow="0" w:firstColumn="0" w:lastColumn="0" w:oddVBand="0" w:evenVBand="0" w:oddHBand="0" w:evenHBand="0" w:firstRowFirstColumn="0" w:firstRowLastColumn="0" w:lastRowFirstColumn="0" w:lastRowLastColumn="0"/>
+            </w:pPr>
+            <w:proofErr w:type="spellStart"/>
+            <w:r>
+              <w:t>Lưu</w:t>
+            </w:r>
+            <w:proofErr w:type="spellEnd"/>
+            <w:r>
+              <w:t xml:space="preserve"> </w:t>
+            </w:r>
+            <w:proofErr w:type="spellStart"/>
+            <w:r>
+              <w:t>trữ</w:t>
+            </w:r>
+            <w:proofErr w:type="spellEnd"/>
+            <w:r>
+              <w:t xml:space="preserve"> </w:t>
+            </w:r>
+            <w:proofErr w:type="spellStart"/>
+            <w:r>
+              <w:t>thông</w:t>
+            </w:r>
+            <w:proofErr w:type="spellEnd"/>
+            <w:r>
+              <w:t xml:space="preserve"> tin </w:t>
+            </w:r>
+            <w:proofErr w:type="spellStart"/>
+            <w:r>
+              <w:t>đánh</w:t>
+            </w:r>
+            <w:proofErr w:type="spellEnd"/>
+            <w:r>
+              <w:t xml:space="preserve"> </w:t>
+            </w:r>
+            <w:proofErr w:type="spellStart"/>
+            <w:r>
+              <w:t>giá</w:t>
+            </w:r>
+            <w:proofErr w:type="spellEnd"/>
+            <w:r>
+              <w:t xml:space="preserve"> </w:t>
+            </w:r>
+            <w:proofErr w:type="spellStart"/>
+            <w:r>
+              <w:t>về</w:t>
+            </w:r>
+            <w:proofErr w:type="spellEnd"/>
+            <w:r>
+              <w:t xml:space="preserve"> </w:t>
+            </w:r>
+            <w:proofErr w:type="spellStart"/>
+            <w:r>
+              <w:t>mộ</w:t>
+            </w:r>
+            <w:r>
+              <w:t>t</w:t>
+            </w:r>
+            <w:proofErr w:type="spellEnd"/>
+            <w:r>
+              <w:t xml:space="preserve"> </w:t>
+            </w:r>
+            <w:proofErr w:type="spellStart"/>
+            <w:r>
+              <w:t>vị</w:t>
+            </w:r>
+            <w:proofErr w:type="spellEnd"/>
+            <w:r>
+              <w:t xml:space="preserve"> </w:t>
+            </w:r>
+            <w:proofErr w:type="spellStart"/>
+            <w:r>
+              <w:t>trí</w:t>
+            </w:r>
+            <w:proofErr w:type="spellEnd"/>
+            <w:r>
+              <w:t xml:space="preserve"> </w:t>
+            </w:r>
+            <w:proofErr w:type="spellStart"/>
+            <w:r>
+              <w:t>nhân</w:t>
+            </w:r>
+            <w:proofErr w:type="spellEnd"/>
+            <w:r>
+              <w:t xml:space="preserve"> </w:t>
+            </w:r>
+            <w:proofErr w:type="spellStart"/>
+            <w:r>
+              <w:t>viên</w:t>
+            </w:r>
+            <w:proofErr w:type="spellEnd"/>
+          </w:p>
+        </w:tc>
+      </w:tr>
+      <w:tr>
+        <w:trPr>
+          <w:cnfStyle w:val="000000100000" w:firstRow="0" w:lastRow="0" w:firstColumn="0" w:lastColumn="0" w:oddVBand="0" w:evenVBand="0" w:oddHBand="1" w:evenHBand="0" w:firstRowFirstColumn="0" w:firstRowLastColumn="0" w:lastRowFirstColumn="0" w:lastRowLastColumn="0"/>
+        </w:trPr>
+        <w:tc>
+          <w:tcPr>
+            <w:cnfStyle w:val="001000000000" w:firstRow="0" w:lastRow="0" w:firstColumn="1" w:lastColumn="0" w:oddVBand="0" w:evenVBand="0" w:oddHBand="0" w:evenHBand="0" w:firstRowFirstColumn="0" w:firstRowLastColumn="0" w:lastRowFirstColumn="0" w:lastRowLastColumn="0"/>
+            <w:tcW w:w="1867" w:type="dxa"/>
+            <w:vMerge w:val="restart"/>
+            <w:tcBorders>
+              <w:top w:val="single" w:sz="4" w:space="0" w:color="auto"/>
+            </w:tcBorders>
+            <w:shd w:val="clear" w:color="auto" w:fill="7F7F7F" w:themeFill="text1" w:themeFillTint="80"/>
+          </w:tcPr>
+          <w:p>
+            <w:pPr>
+              <w:pStyle w:val="MyTable1"/>
+            </w:pPr>
+            <w:proofErr w:type="spellStart"/>
+            <w:r>
+              <w:t>Thuộc</w:t>
+            </w:r>
+            <w:proofErr w:type="spellEnd"/>
+            <w:r>
+              <w:t xml:space="preserve"> </w:t>
+            </w:r>
+            <w:proofErr w:type="spellStart"/>
+            <w:r>
+              <w:t>tính</w:t>
+            </w:r>
+            <w:proofErr w:type="spellEnd"/>
+          </w:p>
+        </w:tc>
+        <w:tc>
+          <w:tcPr>
+            <w:tcW w:w="3645" w:type="dxa"/>
+            <w:tcBorders>
+              <w:top w:val="single" w:sz="4" w:space="0" w:color="auto"/>
+              <w:bottom w:val="single" w:sz="4" w:space="0" w:color="auto"/>
+            </w:tcBorders>
+            <w:shd w:val="clear" w:color="auto" w:fill="7F7F7F" w:themeFill="text1" w:themeFillTint="80"/>
+          </w:tcPr>
+          <w:p>
+            <w:pPr>
+              <w:pStyle w:val="MyTable1"/>
+              <w:cnfStyle w:val="000000100000" w:firstRow="0" w:lastRow="0" w:firstColumn="0" w:lastColumn="0" w:oddVBand="0" w:evenVBand="0" w:oddHBand="1" w:evenHBand="0" w:firstRowFirstColumn="0" w:firstRowLastColumn="0" w:lastRowFirstColumn="0" w:lastRowLastColumn="0"/>
+            </w:pPr>
+            <w:proofErr w:type="spellStart"/>
+            <w:r>
+              <w:t>Tên</w:t>
+            </w:r>
+            <w:proofErr w:type="spellEnd"/>
+            <w:r>
+              <w:t xml:space="preserve"> </w:t>
+            </w:r>
+            <w:proofErr w:type="spellStart"/>
+            <w:r>
+              <w:t>thuộc</w:t>
+            </w:r>
+            <w:proofErr w:type="spellEnd"/>
+            <w:r>
+              <w:t xml:space="preserve"> </w:t>
+            </w:r>
+            <w:proofErr w:type="spellStart"/>
+            <w:r>
+              <w:t>tính</w:t>
+            </w:r>
+            <w:proofErr w:type="spellEnd"/>
+          </w:p>
+        </w:tc>
+        <w:tc>
+          <w:tcPr>
+            <w:tcW w:w="3645" w:type="dxa"/>
+            <w:gridSpan w:val="2"/>
+            <w:tcBorders>
+              <w:top w:val="single" w:sz="4" w:space="0" w:color="auto"/>
+              <w:bottom w:val="single" w:sz="4" w:space="0" w:color="auto"/>
+            </w:tcBorders>
+            <w:shd w:val="clear" w:color="auto" w:fill="7F7F7F" w:themeFill="text1" w:themeFillTint="80"/>
+          </w:tcPr>
+          <w:p>
+            <w:pPr>
+              <w:pStyle w:val="MyTable1"/>
+              <w:cnfStyle w:val="000000100000" w:firstRow="0" w:lastRow="0" w:firstColumn="0" w:lastColumn="0" w:oddVBand="0" w:evenVBand="0" w:oddHBand="1" w:evenHBand="0" w:firstRowFirstColumn="0" w:firstRowLastColumn="0" w:lastRowFirstColumn="0" w:lastRowLastColumn="0"/>
+            </w:pPr>
+            <w:proofErr w:type="spellStart"/>
+            <w:r>
+              <w:t>Mô</w:t>
+            </w:r>
+            <w:proofErr w:type="spellEnd"/>
+            <w:r>
+              <w:t xml:space="preserve"> </w:t>
+            </w:r>
+            <w:proofErr w:type="spellStart"/>
+            <w:r>
+              <w:t>tả</w:t>
+            </w:r>
+            <w:proofErr w:type="spellEnd"/>
+          </w:p>
+        </w:tc>
+      </w:tr>
+      <w:tr>
+        <w:tc>
+          <w:tcPr>
+            <w:cnfStyle w:val="001000000000" w:firstRow="0" w:lastRow="0" w:firstColumn="1" w:lastColumn="0" w:oddVBand="0" w:evenVBand="0" w:oddHBand="0" w:evenHBand="0" w:firstRowFirstColumn="0" w:firstRowLastColumn="0" w:lastRowFirstColumn="0" w:lastRowLastColumn="0"/>
+            <w:tcW w:w="1867" w:type="dxa"/>
+            <w:vMerge/>
+            <w:shd w:val="clear" w:color="auto" w:fill="FFFFFF" w:themeFill="background1"/>
+          </w:tcPr>
+          <w:p>
+            <w:pPr>
+              <w:pStyle w:val="MyTable1"/>
+            </w:pPr>
+          </w:p>
+        </w:tc>
+        <w:tc>
+          <w:tcPr>
+            <w:tcW w:w="3645" w:type="dxa"/>
+            <w:tcBorders>
+              <w:top w:val="single" w:sz="4" w:space="0" w:color="auto"/>
+              <w:bottom w:val="single" w:sz="4" w:space="0" w:color="auto"/>
+            </w:tcBorders>
+            <w:shd w:val="clear" w:color="auto" w:fill="FFFFFF" w:themeFill="background1"/>
+          </w:tcPr>
+          <w:p>
+            <w:pPr>
+              <w:pStyle w:val="MyTable1"/>
+              <w:cnfStyle w:val="000000000000" w:firstRow="0" w:lastRow="0" w:firstColumn="0" w:lastColumn="0" w:oddVBand="0" w:evenVBand="0" w:oddHBand="0" w:evenHBand="0" w:firstRowFirstColumn="0" w:firstRowLastColumn="0" w:lastRowFirstColumn="0" w:lastRowLastColumn="0"/>
+            </w:pPr>
+            <w:proofErr w:type="spellStart"/>
+            <w:r>
+              <w:t>MaDG</w:t>
+            </w:r>
+            <w:proofErr w:type="spellEnd"/>
+          </w:p>
+        </w:tc>
+        <w:tc>
+          <w:tcPr>
+            <w:tcW w:w="3645" w:type="dxa"/>
+            <w:gridSpan w:val="2"/>
+            <w:tcBorders>
+              <w:top w:val="single" w:sz="4" w:space="0" w:color="auto"/>
+              <w:bottom w:val="single" w:sz="4" w:space="0" w:color="auto"/>
+            </w:tcBorders>
+            <w:shd w:val="clear" w:color="auto" w:fill="FFFFFF" w:themeFill="background1"/>
+          </w:tcPr>
+          <w:p>
+            <w:pPr>
+              <w:pStyle w:val="MyTable1"/>
+              <w:cnfStyle w:val="000000000000" w:firstRow="0" w:lastRow="0" w:firstColumn="0" w:lastColumn="0" w:oddVBand="0" w:evenVBand="0" w:oddHBand="0" w:evenHBand="0" w:firstRowFirstColumn="0" w:firstRowLastColumn="0" w:lastRowFirstColumn="0" w:lastRowLastColumn="0"/>
+            </w:pPr>
+            <w:proofErr w:type="spellStart"/>
+            <w:r>
+              <w:t>Mã</w:t>
+            </w:r>
+            <w:proofErr w:type="spellEnd"/>
+            <w:r>
+              <w:t xml:space="preserve"> </w:t>
+            </w:r>
+            <w:proofErr w:type="spellStart"/>
+            <w:r>
+              <w:t>đánh</w:t>
+            </w:r>
+            <w:proofErr w:type="spellEnd"/>
+            <w:r>
+              <w:t xml:space="preserve"> </w:t>
+            </w:r>
+            <w:proofErr w:type="spellStart"/>
+            <w:r>
+              <w:t>giá</w:t>
+            </w:r>
+            <w:proofErr w:type="spellEnd"/>
+            <w:r>
+              <w:t xml:space="preserve"> </w:t>
+            </w:r>
+            <w:proofErr w:type="spellStart"/>
+            <w:r>
+              <w:t>xác</w:t>
+            </w:r>
+            <w:proofErr w:type="spellEnd"/>
+            <w:r>
+              <w:t xml:space="preserve"> </w:t>
+            </w:r>
+            <w:proofErr w:type="spellStart"/>
+            <w:r>
+              <w:t>định</w:t>
+            </w:r>
+            <w:proofErr w:type="spellEnd"/>
+            <w:r>
+              <w:t xml:space="preserve"> </w:t>
+            </w:r>
+            <w:proofErr w:type="spellStart"/>
+            <w:r>
+              <w:t>duy</w:t>
+            </w:r>
+            <w:proofErr w:type="spellEnd"/>
+            <w:r>
+              <w:t xml:space="preserve"> </w:t>
+            </w:r>
+            <w:proofErr w:type="spellStart"/>
+            <w:r>
+              <w:t>nhất</w:t>
+            </w:r>
+            <w:proofErr w:type="spellEnd"/>
+            <w:r>
+              <w:t xml:space="preserve"> </w:t>
+            </w:r>
+            <w:proofErr w:type="spellStart"/>
+            <w:r>
+              <w:t>một</w:t>
+            </w:r>
+            <w:proofErr w:type="spellEnd"/>
+            <w:r>
+              <w:t xml:space="preserve"> </w:t>
+            </w:r>
+            <w:proofErr w:type="spellStart"/>
+            <w:r>
+              <w:t>lượt</w:t>
+            </w:r>
+            <w:proofErr w:type="spellEnd"/>
+            <w:r>
+              <w:t xml:space="preserve"> </w:t>
+            </w:r>
+            <w:proofErr w:type="spellStart"/>
+            <w:r>
+              <w:t>đánh</w:t>
+            </w:r>
+            <w:proofErr w:type="spellEnd"/>
+            <w:r>
+              <w:t xml:space="preserve"> </w:t>
+            </w:r>
+            <w:proofErr w:type="spellStart"/>
+            <w:r>
+              <w:t>giá</w:t>
+            </w:r>
+            <w:proofErr w:type="spellEnd"/>
+            <w:r>
+              <w:t xml:space="preserve"> </w:t>
+            </w:r>
+            <w:proofErr w:type="spellStart"/>
+            <w:r>
+              <w:t>từ</w:t>
+            </w:r>
+            <w:proofErr w:type="spellEnd"/>
+            <w:r>
+              <w:t xml:space="preserve"> </w:t>
+            </w:r>
+            <w:proofErr w:type="spellStart"/>
+            <w:r>
+              <w:t>khách</w:t>
+            </w:r>
+            <w:proofErr w:type="spellEnd"/>
+            <w:r>
+              <w:t xml:space="preserve"> </w:t>
+            </w:r>
+            <w:proofErr w:type="spellStart"/>
+            <w:r>
+              <w:t>hàng</w:t>
+            </w:r>
+            <w:proofErr w:type="spellEnd"/>
+          </w:p>
+        </w:tc>
+      </w:tr>
+      <w:tr>
+        <w:trPr>
+          <w:cnfStyle w:val="000000100000" w:firstRow="0" w:lastRow="0" w:firstColumn="0" w:lastColumn="0" w:oddVBand="0" w:evenVBand="0" w:oddHBand="1" w:evenHBand="0" w:firstRowFirstColumn="0" w:firstRowLastColumn="0" w:lastRowFirstColumn="0" w:lastRowLastColumn="0"/>
+        </w:trPr>
+        <w:tc>
+          <w:tcPr>
+            <w:cnfStyle w:val="001000000000" w:firstRow="0" w:lastRow="0" w:firstColumn="1" w:lastColumn="0" w:oddVBand="0" w:evenVBand="0" w:oddHBand="0" w:evenHBand="0" w:firstRowFirstColumn="0" w:firstRowLastColumn="0" w:lastRowFirstColumn="0" w:lastRowLastColumn="0"/>
+            <w:tcW w:w="1867" w:type="dxa"/>
+            <w:vMerge/>
+            <w:shd w:val="clear" w:color="auto" w:fill="FFFFFF" w:themeFill="background1"/>
+          </w:tcPr>
+          <w:p>
+            <w:pPr>
+              <w:pStyle w:val="MyTable1"/>
+            </w:pPr>
+          </w:p>
+        </w:tc>
+        <w:tc>
+          <w:tcPr>
+            <w:tcW w:w="3645" w:type="dxa"/>
+            <w:tcBorders>
+              <w:top w:val="single" w:sz="4" w:space="0" w:color="auto"/>
+              <w:bottom w:val="single" w:sz="4" w:space="0" w:color="auto"/>
+            </w:tcBorders>
+            <w:shd w:val="clear" w:color="auto" w:fill="FFFFFF" w:themeFill="background1"/>
+          </w:tcPr>
+          <w:p>
+            <w:pPr>
+              <w:pStyle w:val="MyTable1"/>
+              <w:cnfStyle w:val="000000100000" w:firstRow="0" w:lastRow="0" w:firstColumn="0" w:lastColumn="0" w:oddVBand="0" w:evenVBand="0" w:oddHBand="1" w:evenHBand="0" w:firstRowFirstColumn="0" w:firstRowLastColumn="0" w:lastRowFirstColumn="0" w:lastRowLastColumn="0"/>
+            </w:pPr>
+            <w:proofErr w:type="spellStart"/>
+            <w:r>
+              <w:t>MaLoaiNV</w:t>
+            </w:r>
+            <w:proofErr w:type="spellEnd"/>
+          </w:p>
+        </w:tc>
+        <w:tc>
+          <w:tcPr>
+            <w:tcW w:w="3645" w:type="dxa"/>
+            <w:gridSpan w:val="2"/>
+            <w:tcBorders>
+              <w:top w:val="single" w:sz="4" w:space="0" w:color="auto"/>
+              <w:bottom w:val="single" w:sz="4" w:space="0" w:color="auto"/>
+            </w:tcBorders>
+            <w:shd w:val="clear" w:color="auto" w:fill="FFFFFF" w:themeFill="background1"/>
+          </w:tcPr>
+          <w:p>
+            <w:pPr>
+              <w:pStyle w:val="MyTable1"/>
+              <w:cnfStyle w:val="000000100000" w:firstRow="0" w:lastRow="0" w:firstColumn="0" w:lastColumn="0" w:oddVBand="0" w:evenVBand="0" w:oddHBand="1" w:evenHBand="0" w:firstRowFirstColumn="0" w:firstRowLastColumn="0" w:lastRowFirstColumn="0" w:lastRowLastColumn="0"/>
+            </w:pPr>
+            <w:proofErr w:type="spellStart"/>
+            <w:r>
+              <w:t>Mã</w:t>
+            </w:r>
+            <w:proofErr w:type="spellEnd"/>
+            <w:r>
+              <w:t xml:space="preserve"> </w:t>
+            </w:r>
+            <w:proofErr w:type="spellStart"/>
+            <w:r>
+              <w:t>loại</w:t>
+            </w:r>
+            <w:proofErr w:type="spellEnd"/>
+            <w:r>
+              <w:t xml:space="preserve"> </w:t>
+            </w:r>
+            <w:proofErr w:type="spellStart"/>
+            <w:r>
+              <w:t>nhân</w:t>
+            </w:r>
+            <w:proofErr w:type="spellEnd"/>
+            <w:r>
+              <w:t xml:space="preserve"> </w:t>
+            </w:r>
+            <w:proofErr w:type="spellStart"/>
+            <w:r>
+              <w:t>viên</w:t>
+            </w:r>
+            <w:proofErr w:type="spellEnd"/>
+            <w:r>
+              <w:t xml:space="preserve"> </w:t>
+            </w:r>
+            <w:proofErr w:type="spellStart"/>
+            <w:r>
+              <w:t>xác</w:t>
+            </w:r>
+            <w:proofErr w:type="spellEnd"/>
+            <w:r>
+              <w:t xml:space="preserve"> </w:t>
+            </w:r>
+            <w:proofErr w:type="spellStart"/>
+            <w:r>
+              <w:t>định</w:t>
+            </w:r>
+            <w:proofErr w:type="spellEnd"/>
+            <w:r>
+              <w:t xml:space="preserve"> </w:t>
+            </w:r>
+            <w:proofErr w:type="spellStart"/>
+            <w:r>
+              <w:t>duy</w:t>
+            </w:r>
+            <w:proofErr w:type="spellEnd"/>
+            <w:r>
+              <w:t xml:space="preserve"> </w:t>
+            </w:r>
+            <w:proofErr w:type="spellStart"/>
+            <w:r>
+              <w:t>nhất</w:t>
+            </w:r>
+            <w:proofErr w:type="spellEnd"/>
+            <w:r>
+              <w:t xml:space="preserve"> </w:t>
+            </w:r>
+            <w:proofErr w:type="spellStart"/>
+            <w:r>
+              <w:t>mộ</w:t>
+            </w:r>
+            <w:r>
+              <w:t>t</w:t>
+            </w:r>
+            <w:proofErr w:type="spellEnd"/>
+            <w:r>
+              <w:t xml:space="preserve"> </w:t>
+            </w:r>
+            <w:proofErr w:type="spellStart"/>
+            <w:r>
+              <w:t>vị</w:t>
+            </w:r>
+            <w:proofErr w:type="spellEnd"/>
+            <w:r>
+              <w:t xml:space="preserve"> </w:t>
+            </w:r>
+            <w:proofErr w:type="spellStart"/>
+            <w:r>
+              <w:t>trí</w:t>
+            </w:r>
+            <w:proofErr w:type="spellEnd"/>
+            <w:r>
+              <w:t xml:space="preserve"> </w:t>
+            </w:r>
+            <w:proofErr w:type="spellStart"/>
+            <w:r>
+              <w:t>nhân</w:t>
+            </w:r>
+            <w:proofErr w:type="spellEnd"/>
+            <w:r>
+              <w:t xml:space="preserve"> </w:t>
+            </w:r>
+            <w:proofErr w:type="spellStart"/>
+            <w:r>
+              <w:t>viên</w:t>
+            </w:r>
+            <w:proofErr w:type="spellEnd"/>
+            <w:r>
+              <w:t xml:space="preserve"> </w:t>
+            </w:r>
+            <w:proofErr w:type="spellStart"/>
+            <w:r>
+              <w:t>trong</w:t>
+            </w:r>
+            <w:proofErr w:type="spellEnd"/>
+            <w:r>
+              <w:t xml:space="preserve"> </w:t>
+            </w:r>
+            <w:proofErr w:type="spellStart"/>
+            <w:r>
+              <w:t>công</w:t>
+            </w:r>
+            <w:proofErr w:type="spellEnd"/>
+            <w:r>
+              <w:t xml:space="preserve"> ty</w:t>
+            </w:r>
+          </w:p>
+        </w:tc>
+      </w:tr>
+      <w:tr>
+        <w:tc>
+          <w:tcPr>
+            <w:cnfStyle w:val="001000000000" w:firstRow="0" w:lastRow="0" w:firstColumn="1" w:lastColumn="0" w:oddVBand="0" w:evenVBand="0" w:oddHBand="0" w:evenHBand="0" w:firstRowFirstColumn="0" w:firstRowLastColumn="0" w:lastRowFirstColumn="0" w:lastRowLastColumn="0"/>
+            <w:tcW w:w="1867" w:type="dxa"/>
+            <w:vMerge/>
+            <w:shd w:val="clear" w:color="auto" w:fill="FFFFFF" w:themeFill="background1"/>
+          </w:tcPr>
+          <w:p>
+            <w:pPr>
+              <w:pStyle w:val="MyTable1"/>
+            </w:pPr>
+          </w:p>
+        </w:tc>
+        <w:tc>
+          <w:tcPr>
+            <w:tcW w:w="3645" w:type="dxa"/>
+            <w:tcBorders>
+              <w:top w:val="single" w:sz="4" w:space="0" w:color="auto"/>
+              <w:bottom w:val="single" w:sz="4" w:space="0" w:color="auto"/>
+            </w:tcBorders>
+            <w:shd w:val="clear" w:color="auto" w:fill="FFFFFF" w:themeFill="background1"/>
+          </w:tcPr>
+          <w:p>
+            <w:pPr>
+              <w:pStyle w:val="MyTable1"/>
+              <w:cnfStyle w:val="000000000000" w:firstRow="0" w:lastRow="0" w:firstColumn="0" w:lastColumn="0" w:oddVBand="0" w:evenVBand="0" w:oddHBand="0" w:evenHBand="0" w:firstRowFirstColumn="0" w:firstRowLastColumn="0" w:lastRowFirstColumn="0" w:lastRowLastColumn="0"/>
+            </w:pPr>
+            <w:proofErr w:type="spellStart"/>
+            <w:r>
+              <w:t>MucDoHaiLong</w:t>
+            </w:r>
+            <w:proofErr w:type="spellEnd"/>
+          </w:p>
+        </w:tc>
+        <w:tc>
+          <w:tcPr>
+            <w:tcW w:w="3645" w:type="dxa"/>
+            <w:gridSpan w:val="2"/>
+            <w:tcBorders>
+              <w:top w:val="single" w:sz="4" w:space="0" w:color="auto"/>
+              <w:bottom w:val="single" w:sz="4" w:space="0" w:color="auto"/>
+            </w:tcBorders>
+            <w:shd w:val="clear" w:color="auto" w:fill="FFFFFF" w:themeFill="background1"/>
+          </w:tcPr>
+          <w:p>
+            <w:pPr>
+              <w:pStyle w:val="MyTable1"/>
+              <w:cnfStyle w:val="000000000000" w:firstRow="0" w:lastRow="0" w:firstColumn="0" w:lastColumn="0" w:oddVBand="0" w:evenVBand="0" w:oddHBand="0" w:evenHBand="0" w:firstRowFirstColumn="0" w:firstRowLastColumn="0" w:lastRowFirstColumn="0" w:lastRowLastColumn="0"/>
+            </w:pPr>
+            <w:proofErr w:type="spellStart"/>
+            <w:r>
+              <w:t>Mức</w:t>
+            </w:r>
+            <w:proofErr w:type="spellEnd"/>
+            <w:r>
+              <w:t xml:space="preserve"> </w:t>
+            </w:r>
+            <w:proofErr w:type="spellStart"/>
+            <w:r>
+              <w:t>độ</w:t>
+            </w:r>
+            <w:proofErr w:type="spellEnd"/>
+            <w:r>
+              <w:t xml:space="preserve"> </w:t>
+            </w:r>
+            <w:proofErr w:type="spellStart"/>
+            <w:r>
+              <w:t>hài</w:t>
+            </w:r>
+            <w:proofErr w:type="spellEnd"/>
+            <w:r>
+              <w:t xml:space="preserve"> </w:t>
+            </w:r>
+            <w:proofErr w:type="spellStart"/>
+            <w:r>
+              <w:t>lòng</w:t>
+            </w:r>
+            <w:proofErr w:type="spellEnd"/>
+            <w:r>
+              <w:t xml:space="preserve"> </w:t>
+            </w:r>
+            <w:proofErr w:type="spellStart"/>
+            <w:r>
+              <w:t>tính</w:t>
+            </w:r>
+            <w:proofErr w:type="spellEnd"/>
+            <w:r>
+              <w:t xml:space="preserve"> </w:t>
+            </w:r>
+            <w:proofErr w:type="spellStart"/>
+            <w:r>
+              <w:t>theo</w:t>
+            </w:r>
+            <w:proofErr w:type="spellEnd"/>
+            <w:r>
+              <w:t xml:space="preserve"> </w:t>
+            </w:r>
+            <w:proofErr w:type="spellStart"/>
+            <w:r>
+              <w:t>bậc</w:t>
+            </w:r>
+            <w:proofErr w:type="spellEnd"/>
+            <w:r>
+              <w:t xml:space="preserve"> </w:t>
+            </w:r>
+            <w:proofErr w:type="spellStart"/>
+            <w:r>
+              <w:t>xếp</w:t>
+            </w:r>
+            <w:proofErr w:type="spellEnd"/>
+            <w:r>
+              <w:t xml:space="preserve"> </w:t>
+            </w:r>
+            <w:proofErr w:type="spellStart"/>
+            <w:r>
+              <w:t>hạng</w:t>
+            </w:r>
+            <w:proofErr w:type="spellEnd"/>
+          </w:p>
+        </w:tc>
+      </w:tr>
+      <w:tr>
+        <w:trPr>
+          <w:cnfStyle w:val="000000100000" w:firstRow="0" w:lastRow="0" w:firstColumn="0" w:lastColumn="0" w:oddVBand="0" w:evenVBand="0" w:oddHBand="1" w:evenHBand="0" w:firstRowFirstColumn="0" w:firstRowLastColumn="0" w:lastRowFirstColumn="0" w:lastRowLastColumn="0"/>
+        </w:trPr>
+        <w:tc>
+          <w:tcPr>
+            <w:cnfStyle w:val="001000000000" w:firstRow="0" w:lastRow="0" w:firstColumn="1" w:lastColumn="0" w:oddVBand="0" w:evenVBand="0" w:oddHBand="0" w:evenHBand="0" w:firstRowFirstColumn="0" w:firstRowLastColumn="0" w:lastRowFirstColumn="0" w:lastRowLastColumn="0"/>
+            <w:tcW w:w="1867" w:type="dxa"/>
+            <w:vMerge w:val="restart"/>
+            <w:shd w:val="clear" w:color="auto" w:fill="7F7F7F" w:themeFill="text1" w:themeFillTint="80"/>
+          </w:tcPr>
+          <w:p>
+            <w:pPr>
+              <w:pStyle w:val="MyTable1"/>
+            </w:pPr>
+            <w:proofErr w:type="spellStart"/>
+            <w:r>
+              <w:t>Phương</w:t>
+            </w:r>
+            <w:proofErr w:type="spellEnd"/>
+            <w:r>
+              <w:t xml:space="preserve"> </w:t>
+            </w:r>
+            <w:proofErr w:type="spellStart"/>
+            <w:r>
+              <w:t>thức</w:t>
+            </w:r>
+            <w:proofErr w:type="spellEnd"/>
+          </w:p>
+        </w:tc>
+        <w:tc>
+          <w:tcPr>
+            <w:tcW w:w="3645" w:type="dxa"/>
+            <w:tcBorders>
+              <w:top w:val="single" w:sz="4" w:space="0" w:color="auto"/>
+              <w:bottom w:val="single" w:sz="4" w:space="0" w:color="auto"/>
+            </w:tcBorders>
+            <w:shd w:val="clear" w:color="auto" w:fill="7F7F7F" w:themeFill="text1" w:themeFillTint="80"/>
+          </w:tcPr>
+          <w:p>
+            <w:pPr>
+              <w:pStyle w:val="MyTable1"/>
+              <w:cnfStyle w:val="000000100000" w:firstRow="0" w:lastRow="0" w:firstColumn="0" w:lastColumn="0" w:oddVBand="0" w:evenVBand="0" w:oddHBand="1" w:evenHBand="0" w:firstRowFirstColumn="0" w:firstRowLastColumn="0" w:lastRowFirstColumn="0" w:lastRowLastColumn="0"/>
+            </w:pPr>
+            <w:proofErr w:type="spellStart"/>
+            <w:r>
+              <w:t>Tên</w:t>
+            </w:r>
+            <w:proofErr w:type="spellEnd"/>
+            <w:r>
+              <w:t xml:space="preserve"> </w:t>
+            </w:r>
+            <w:proofErr w:type="spellStart"/>
+            <w:r>
+              <w:t>phương</w:t>
+            </w:r>
+            <w:proofErr w:type="spellEnd"/>
+            <w:r>
+              <w:t xml:space="preserve"> </w:t>
+            </w:r>
+            <w:proofErr w:type="spellStart"/>
+            <w:r>
+              <w:t>thức</w:t>
+            </w:r>
+            <w:proofErr w:type="spellEnd"/>
+          </w:p>
+        </w:tc>
+        <w:tc>
+          <w:tcPr>
+            <w:tcW w:w="3645" w:type="dxa"/>
+            <w:gridSpan w:val="2"/>
+            <w:tcBorders>
+              <w:top w:val="single" w:sz="4" w:space="0" w:color="auto"/>
+              <w:bottom w:val="single" w:sz="4" w:space="0" w:color="auto"/>
+            </w:tcBorders>
+            <w:shd w:val="clear" w:color="auto" w:fill="7F7F7F" w:themeFill="text1" w:themeFillTint="80"/>
+          </w:tcPr>
+          <w:p>
+            <w:pPr>
+              <w:pStyle w:val="MyTable1"/>
+              <w:cnfStyle w:val="000000100000" w:firstRow="0" w:lastRow="0" w:firstColumn="0" w:lastColumn="0" w:oddVBand="0" w:evenVBand="0" w:oddHBand="1" w:evenHBand="0" w:firstRowFirstColumn="0" w:firstRowLastColumn="0" w:lastRowFirstColumn="0" w:lastRowLastColumn="0"/>
+            </w:pPr>
+            <w:proofErr w:type="spellStart"/>
+            <w:r>
+              <w:t>Mô</w:t>
+            </w:r>
+            <w:proofErr w:type="spellEnd"/>
+            <w:r>
+              <w:t xml:space="preserve"> </w:t>
+            </w:r>
+            <w:proofErr w:type="spellStart"/>
+            <w:r>
+              <w:t>tả</w:t>
+            </w:r>
+            <w:proofErr w:type="spellEnd"/>
+          </w:p>
+        </w:tc>
+      </w:tr>
+      <w:tr>
+        <w:tc>
+          <w:tcPr>
+            <w:cnfStyle w:val="001000000000" w:firstRow="0" w:lastRow="0" w:firstColumn="1" w:lastColumn="0" w:oddVBand="0" w:evenVBand="0" w:oddHBand="0" w:evenHBand="0" w:firstRowFirstColumn="0" w:firstRowLastColumn="0" w:lastRowFirstColumn="0" w:lastRowLastColumn="0"/>
+            <w:tcW w:w="1867" w:type="dxa"/>
+            <w:vMerge/>
+            <w:shd w:val="clear" w:color="auto" w:fill="FFFFFF" w:themeFill="background1"/>
+          </w:tcPr>
+          <w:p>
+            <w:pPr>
+              <w:pStyle w:val="MyTable1"/>
+            </w:pPr>
+          </w:p>
+        </w:tc>
+        <w:tc>
+          <w:tcPr>
+            <w:tcW w:w="3645" w:type="dxa"/>
+            <w:tcBorders>
+              <w:top w:val="single" w:sz="4" w:space="0" w:color="auto"/>
+              <w:bottom w:val="single" w:sz="4" w:space="0" w:color="auto"/>
+            </w:tcBorders>
+            <w:shd w:val="clear" w:color="auto" w:fill="FFFFFF" w:themeFill="background1"/>
+          </w:tcPr>
+          <w:p>
+            <w:pPr>
+              <w:pStyle w:val="MyTable1"/>
+              <w:cnfStyle w:val="000000000000" w:firstRow="0" w:lastRow="0" w:firstColumn="0" w:lastColumn="0" w:oddVBand="0" w:evenVBand="0" w:oddHBand="0" w:evenHBand="0" w:firstRowFirstColumn="0" w:firstRowLastColumn="0" w:lastRowFirstColumn="0" w:lastRowLastColumn="0"/>
+            </w:pPr>
+            <w:proofErr w:type="spellStart"/>
+            <w:r>
+              <w:t>Không</w:t>
+            </w:r>
+            <w:proofErr w:type="spellEnd"/>
+            <w:r>
+              <w:t xml:space="preserve"> </w:t>
+            </w:r>
+            <w:proofErr w:type="spellStart"/>
+            <w:r>
+              <w:t>có</w:t>
+            </w:r>
+            <w:proofErr w:type="spellEnd"/>
+          </w:p>
+        </w:tc>
+        <w:tc>
+          <w:tcPr>
+            <w:tcW w:w="3645" w:type="dxa"/>
+            <w:gridSpan w:val="2"/>
+            <w:tcBorders>
+              <w:top w:val="single" w:sz="4" w:space="0" w:color="auto"/>
+              <w:bottom w:val="single" w:sz="4" w:space="0" w:color="auto"/>
+            </w:tcBorders>
+            <w:shd w:val="clear" w:color="auto" w:fill="FFFFFF" w:themeFill="background1"/>
+          </w:tcPr>
+          <w:p>
+            <w:pPr>
+              <w:pStyle w:val="MyTable1"/>
+              <w:cnfStyle w:val="000000000000" w:firstRow="0" w:lastRow="0" w:firstColumn="0" w:lastColumn="0" w:oddVBand="0" w:evenVBand="0" w:oddHBand="0" w:evenHBand="0" w:firstRowFirstColumn="0" w:firstRowLastColumn="0" w:lastRowFirstColumn="0" w:lastRowLastColumn="0"/>
+            </w:pPr>
+          </w:p>
+        </w:tc>
+      </w:tr>
+      <w:tr>
+        <w:trPr>
+          <w:cnfStyle w:val="000000100000" w:firstRow="0" w:lastRow="0" w:firstColumn="0" w:lastColumn="0" w:oddVBand="0" w:evenVBand="0" w:oddHBand="1" w:evenHBand="0" w:firstRowFirstColumn="0" w:firstRowLastColumn="0" w:lastRowFirstColumn="0" w:lastRowLastColumn="0"/>
+        </w:trPr>
+        <w:tc>
+          <w:tcPr>
+            <w:cnfStyle w:val="001000000000" w:firstRow="0" w:lastRow="0" w:firstColumn="1" w:lastColumn="0" w:oddVBand="0" w:evenVBand="0" w:oddHBand="0" w:evenHBand="0" w:firstRowFirstColumn="0" w:firstRowLastColumn="0" w:lastRowFirstColumn="0" w:lastRowLastColumn="0"/>
+            <w:tcW w:w="1867" w:type="dxa"/>
+            <w:vMerge w:val="restart"/>
+            <w:shd w:val="clear" w:color="auto" w:fill="7F7F7F" w:themeFill="text1" w:themeFillTint="80"/>
+          </w:tcPr>
+          <w:p>
+            <w:pPr>
+              <w:pStyle w:val="MyTable1"/>
+            </w:pPr>
+            <w:proofErr w:type="spellStart"/>
+            <w:r>
+              <w:lastRenderedPageBreak/>
+              <w:t>Quan</w:t>
+            </w:r>
+            <w:proofErr w:type="spellEnd"/>
+            <w:r>
+              <w:t xml:space="preserve"> </w:t>
+            </w:r>
+            <w:proofErr w:type="spellStart"/>
+            <w:r>
+              <w:t>hệ</w:t>
+            </w:r>
+            <w:proofErr w:type="spellEnd"/>
+          </w:p>
+        </w:tc>
+        <w:tc>
+          <w:tcPr>
+            <w:tcW w:w="3645" w:type="dxa"/>
+            <w:tcBorders>
+              <w:top w:val="single" w:sz="4" w:space="0" w:color="auto"/>
+              <w:bottom w:val="single" w:sz="4" w:space="0" w:color="auto"/>
+            </w:tcBorders>
+            <w:shd w:val="clear" w:color="auto" w:fill="7F7F7F" w:themeFill="text1" w:themeFillTint="80"/>
+          </w:tcPr>
+          <w:p>
+            <w:pPr>
+              <w:pStyle w:val="MyTable1"/>
+              <w:cnfStyle w:val="000000100000" w:firstRow="0" w:lastRow="0" w:firstColumn="0" w:lastColumn="0" w:oddVBand="0" w:evenVBand="0" w:oddHBand="1" w:evenHBand="0" w:firstRowFirstColumn="0" w:firstRowLastColumn="0" w:lastRowFirstColumn="0" w:lastRowLastColumn="0"/>
+            </w:pPr>
+            <w:proofErr w:type="spellStart"/>
+            <w:r>
+              <w:t>Tên</w:t>
+            </w:r>
+            <w:proofErr w:type="spellEnd"/>
+            <w:r>
+              <w:t xml:space="preserve"> </w:t>
+            </w:r>
+            <w:proofErr w:type="spellStart"/>
+            <w:r>
+              <w:t>lớp</w:t>
+            </w:r>
+            <w:proofErr w:type="spellEnd"/>
+          </w:p>
+        </w:tc>
+        <w:tc>
+          <w:tcPr>
+            <w:tcW w:w="3645" w:type="dxa"/>
+            <w:gridSpan w:val="2"/>
+            <w:tcBorders>
+              <w:top w:val="single" w:sz="4" w:space="0" w:color="auto"/>
+              <w:bottom w:val="single" w:sz="4" w:space="0" w:color="auto"/>
+            </w:tcBorders>
+            <w:shd w:val="clear" w:color="auto" w:fill="7F7F7F" w:themeFill="text1" w:themeFillTint="80"/>
+          </w:tcPr>
+          <w:p>
+            <w:pPr>
+              <w:pStyle w:val="MyTable1"/>
+              <w:cnfStyle w:val="000000100000" w:firstRow="0" w:lastRow="0" w:firstColumn="0" w:lastColumn="0" w:oddVBand="0" w:evenVBand="0" w:oddHBand="1" w:evenHBand="0" w:firstRowFirstColumn="0" w:firstRowLastColumn="0" w:lastRowFirstColumn="0" w:lastRowLastColumn="0"/>
+            </w:pPr>
+            <w:proofErr w:type="spellStart"/>
+            <w:r>
+              <w:t>Mô</w:t>
+            </w:r>
+            <w:proofErr w:type="spellEnd"/>
+            <w:r>
+              <w:t xml:space="preserve"> </w:t>
+            </w:r>
+            <w:proofErr w:type="spellStart"/>
+            <w:r>
+              <w:t>tả</w:t>
+            </w:r>
+            <w:proofErr w:type="spellEnd"/>
+          </w:p>
+        </w:tc>
+      </w:tr>
+      <w:tr>
+        <w:tc>
+          <w:tcPr>
+            <w:cnfStyle w:val="001000000000" w:firstRow="0" w:lastRow="0" w:firstColumn="1" w:lastColumn="0" w:oddVBand="0" w:evenVBand="0" w:oddHBand="0" w:evenHBand="0" w:firstRowFirstColumn="0" w:firstRowLastColumn="0" w:lastRowFirstColumn="0" w:lastRowLastColumn="0"/>
+            <w:tcW w:w="1867" w:type="dxa"/>
+            <w:vMerge/>
+            <w:shd w:val="clear" w:color="auto" w:fill="7F7F7F" w:themeFill="text1" w:themeFillTint="80"/>
+          </w:tcPr>
+          <w:p>
+            <w:pPr>
+              <w:pStyle w:val="MyTable1"/>
+            </w:pPr>
+          </w:p>
+        </w:tc>
+        <w:tc>
+          <w:tcPr>
+            <w:tcW w:w="3645" w:type="dxa"/>
+            <w:tcBorders>
+              <w:top w:val="single" w:sz="4" w:space="0" w:color="auto"/>
+              <w:bottom w:val="single" w:sz="4" w:space="0" w:color="auto"/>
+            </w:tcBorders>
+            <w:shd w:val="clear" w:color="auto" w:fill="FFFFFF" w:themeFill="background1"/>
+          </w:tcPr>
+          <w:p>
+            <w:pPr>
+              <w:pStyle w:val="MyTable1"/>
+              <w:cnfStyle w:val="000000000000" w:firstRow="0" w:lastRow="0" w:firstColumn="0" w:lastColumn="0" w:oddVBand="0" w:evenVBand="0" w:oddHBand="0" w:evenHBand="0" w:firstRowFirstColumn="0" w:firstRowLastColumn="0" w:lastRowFirstColumn="0" w:lastRowLastColumn="0"/>
+            </w:pPr>
+            <w:proofErr w:type="spellStart"/>
+            <w:r>
+              <w:t>LoaiNhanVien</w:t>
+            </w:r>
+            <w:proofErr w:type="spellEnd"/>
+          </w:p>
+        </w:tc>
+        <w:tc>
+          <w:tcPr>
+            <w:tcW w:w="3645" w:type="dxa"/>
+            <w:gridSpan w:val="2"/>
+            <w:tcBorders>
+              <w:top w:val="single" w:sz="4" w:space="0" w:color="auto"/>
+              <w:bottom w:val="single" w:sz="4" w:space="0" w:color="auto"/>
+            </w:tcBorders>
+            <w:shd w:val="clear" w:color="auto" w:fill="FFFFFF" w:themeFill="background1"/>
+          </w:tcPr>
+          <w:p>
+            <w:pPr>
+              <w:pStyle w:val="MyTable1"/>
+              <w:cnfStyle w:val="000000000000" w:firstRow="0" w:lastRow="0" w:firstColumn="0" w:lastColumn="0" w:oddVBand="0" w:evenVBand="0" w:oddHBand="0" w:evenHBand="0" w:firstRowFirstColumn="0" w:firstRowLastColumn="0" w:lastRowFirstColumn="0" w:lastRowLastColumn="0"/>
+            </w:pPr>
+            <w:r>
+              <w:t xml:space="preserve">Chi </w:t>
+            </w:r>
+            <w:proofErr w:type="spellStart"/>
+            <w:r>
+              <w:t>tiết</w:t>
+            </w:r>
+            <w:proofErr w:type="spellEnd"/>
+            <w:r>
+              <w:t xml:space="preserve"> </w:t>
+            </w:r>
+            <w:proofErr w:type="spellStart"/>
+            <w:r>
+              <w:t>đánh</w:t>
+            </w:r>
+            <w:proofErr w:type="spellEnd"/>
+            <w:r>
+              <w:t xml:space="preserve"> </w:t>
+            </w:r>
+            <w:proofErr w:type="spellStart"/>
+            <w:r>
+              <w:t>giá</w:t>
+            </w:r>
+            <w:proofErr w:type="spellEnd"/>
+            <w:r>
+              <w:t xml:space="preserve"> </w:t>
+            </w:r>
+            <w:proofErr w:type="spellStart"/>
+            <w:r>
+              <w:t>nhân</w:t>
+            </w:r>
+            <w:proofErr w:type="spellEnd"/>
+            <w:r>
+              <w:t xml:space="preserve"> </w:t>
+            </w:r>
+            <w:proofErr w:type="spellStart"/>
+            <w:r>
+              <w:t>viên</w:t>
+            </w:r>
+            <w:proofErr w:type="spellEnd"/>
+            <w:r>
+              <w:t xml:space="preserve"> </w:t>
+            </w:r>
+            <w:proofErr w:type="spellStart"/>
+            <w:r>
+              <w:t>có</w:t>
+            </w:r>
+            <w:proofErr w:type="spellEnd"/>
+            <w:r>
+              <w:t xml:space="preserve"> </w:t>
+            </w:r>
+            <w:proofErr w:type="spellStart"/>
+            <w:r>
+              <w:t>quan</w:t>
+            </w:r>
+            <w:proofErr w:type="spellEnd"/>
+            <w:r>
+              <w:t xml:space="preserve"> </w:t>
+            </w:r>
+            <w:proofErr w:type="spellStart"/>
+            <w:r>
+              <w:t>hệ</w:t>
+            </w:r>
+            <w:proofErr w:type="spellEnd"/>
+            <w:r>
+              <w:t xml:space="preserve"> </w:t>
+            </w:r>
+            <w:proofErr w:type="spellStart"/>
+            <w:r>
+              <w:t>vớ</w:t>
+            </w:r>
+            <w:r>
+              <w:t>i</w:t>
+            </w:r>
+            <w:proofErr w:type="spellEnd"/>
+            <w:r>
+              <w:t xml:space="preserve"> </w:t>
+            </w:r>
+            <w:proofErr w:type="spellStart"/>
+            <w:r>
+              <w:t>Loại</w:t>
+            </w:r>
+            <w:proofErr w:type="spellEnd"/>
+            <w:r>
+              <w:t xml:space="preserve"> </w:t>
+            </w:r>
+            <w:proofErr w:type="spellStart"/>
+            <w:r>
+              <w:t>nhân</w:t>
+            </w:r>
+            <w:proofErr w:type="spellEnd"/>
+            <w:r>
+              <w:t xml:space="preserve"> </w:t>
+            </w:r>
+            <w:proofErr w:type="spellStart"/>
+            <w:r>
+              <w:t>viên</w:t>
+            </w:r>
+            <w:proofErr w:type="spellEnd"/>
+            <w:r>
+              <w:t xml:space="preserve">, </w:t>
+            </w:r>
+            <w:proofErr w:type="spellStart"/>
+            <w:r>
+              <w:t>mộ</w:t>
+            </w:r>
+            <w:r>
+              <w:t>t</w:t>
+            </w:r>
+            <w:proofErr w:type="spellEnd"/>
+            <w:r>
+              <w:t xml:space="preserve"> chi </w:t>
+            </w:r>
+            <w:proofErr w:type="spellStart"/>
+            <w:r>
+              <w:t>tiết</w:t>
+            </w:r>
+            <w:proofErr w:type="spellEnd"/>
+            <w:r>
+              <w:t xml:space="preserve"> </w:t>
+            </w:r>
+            <w:proofErr w:type="spellStart"/>
+            <w:r>
+              <w:t>đánh</w:t>
+            </w:r>
+            <w:proofErr w:type="spellEnd"/>
+            <w:r>
+              <w:t xml:space="preserve"> </w:t>
+            </w:r>
+            <w:proofErr w:type="spellStart"/>
+            <w:r>
+              <w:t>giá</w:t>
+            </w:r>
+            <w:proofErr w:type="spellEnd"/>
+            <w:r>
+              <w:t xml:space="preserve"> </w:t>
+            </w:r>
+            <w:proofErr w:type="spellStart"/>
+            <w:r>
+              <w:t>nhân</w:t>
+            </w:r>
+            <w:proofErr w:type="spellEnd"/>
+            <w:r>
+              <w:t xml:space="preserve"> </w:t>
+            </w:r>
+            <w:proofErr w:type="spellStart"/>
+            <w:r>
+              <w:t>viên</w:t>
+            </w:r>
+            <w:proofErr w:type="spellEnd"/>
+            <w:r>
+              <w:t xml:space="preserve"> </w:t>
+            </w:r>
+            <w:proofErr w:type="spellStart"/>
+            <w:r>
+              <w:t>thuộc</w:t>
+            </w:r>
+            <w:proofErr w:type="spellEnd"/>
+            <w:r>
+              <w:t xml:space="preserve"> </w:t>
+            </w:r>
+            <w:proofErr w:type="spellStart"/>
+            <w:r>
+              <w:t>mộ</w:t>
+            </w:r>
+            <w:r>
+              <w:t>t</w:t>
+            </w:r>
+            <w:proofErr w:type="spellEnd"/>
+            <w:r>
+              <w:t xml:space="preserve"> </w:t>
+            </w:r>
+            <w:proofErr w:type="spellStart"/>
+            <w:r>
+              <w:t>loại</w:t>
+            </w:r>
+            <w:proofErr w:type="spellEnd"/>
+            <w:r>
+              <w:t xml:space="preserve"> </w:t>
+            </w:r>
+            <w:proofErr w:type="spellStart"/>
+            <w:r>
+              <w:t>nhân</w:t>
+            </w:r>
+            <w:proofErr w:type="spellEnd"/>
+            <w:r>
+              <w:t xml:space="preserve"> </w:t>
+            </w:r>
+            <w:proofErr w:type="spellStart"/>
+            <w:r>
+              <w:t>viên</w:t>
+            </w:r>
+            <w:proofErr w:type="spellEnd"/>
+            <w:r>
+              <w:t xml:space="preserve"> </w:t>
+            </w:r>
+            <w:proofErr w:type="spellStart"/>
+            <w:r>
+              <w:t>nào</w:t>
+            </w:r>
+            <w:proofErr w:type="spellEnd"/>
+            <w:r>
+              <w:t xml:space="preserve"> </w:t>
+            </w:r>
+            <w:proofErr w:type="spellStart"/>
+            <w:r>
+              <w:t>đó</w:t>
+            </w:r>
+            <w:proofErr w:type="spellEnd"/>
+            <w:r>
+              <w:t xml:space="preserve"> (</w:t>
+            </w:r>
+            <w:proofErr w:type="spellStart"/>
+            <w:r>
+              <w:t>Nhân</w:t>
+            </w:r>
+            <w:proofErr w:type="spellEnd"/>
+            <w:r>
+              <w:t xml:space="preserve"> </w:t>
+            </w:r>
+            <w:proofErr w:type="spellStart"/>
+            <w:r>
+              <w:t>viên</w:t>
+            </w:r>
+            <w:proofErr w:type="spellEnd"/>
+            <w:r>
+              <w:t xml:space="preserve"> </w:t>
+            </w:r>
+            <w:proofErr w:type="spellStart"/>
+            <w:r>
+              <w:t>tiếp</w:t>
+            </w:r>
+            <w:proofErr w:type="spellEnd"/>
+            <w:r>
+              <w:t xml:space="preserve"> </w:t>
+            </w:r>
+            <w:proofErr w:type="spellStart"/>
+            <w:r>
+              <w:t>tân</w:t>
+            </w:r>
+            <w:proofErr w:type="spellEnd"/>
+            <w:r>
+              <w:t xml:space="preserve">, </w:t>
+            </w:r>
+            <w:proofErr w:type="spellStart"/>
+            <w:r>
+              <w:t>nhân</w:t>
+            </w:r>
+            <w:proofErr w:type="spellEnd"/>
+            <w:r>
+              <w:t xml:space="preserve"> </w:t>
+            </w:r>
+            <w:proofErr w:type="spellStart"/>
+            <w:r>
+              <w:t>viên</w:t>
+            </w:r>
+            <w:proofErr w:type="spellEnd"/>
+            <w:r>
+              <w:t xml:space="preserve"> </w:t>
+            </w:r>
+            <w:proofErr w:type="spellStart"/>
+            <w:r>
+              <w:t>tạp</w:t>
+            </w:r>
+            <w:proofErr w:type="spellEnd"/>
+            <w:r>
+              <w:t xml:space="preserve"> </w:t>
+            </w:r>
+            <w:proofErr w:type="spellStart"/>
+            <w:r>
+              <w:t>vụ</w:t>
+            </w:r>
+            <w:proofErr w:type="spellEnd"/>
+            <w:proofErr w:type="gramStart"/>
+            <w:r>
+              <w:t>,..</w:t>
+            </w:r>
+            <w:proofErr w:type="gramEnd"/>
+            <w:r>
+              <w:t>).</w:t>
+            </w:r>
+          </w:p>
+        </w:tc>
+      </w:tr>
+      <w:tr>
+        <w:trPr>
+          <w:cnfStyle w:val="000000100000" w:firstRow="0" w:lastRow="0" w:firstColumn="0" w:lastColumn="0" w:oddVBand="0" w:evenVBand="0" w:oddHBand="1" w:evenHBand="0" w:firstRowFirstColumn="0" w:firstRowLastColumn="0" w:lastRowFirstColumn="0" w:lastRowLastColumn="0"/>
+        </w:trPr>
+        <w:tc>
+          <w:tcPr>
+            <w:cnfStyle w:val="001000000000" w:firstRow="0" w:lastRow="0" w:firstColumn="1" w:lastColumn="0" w:oddVBand="0" w:evenVBand="0" w:oddHBand="0" w:evenHBand="0" w:firstRowFirstColumn="0" w:firstRowLastColumn="0" w:lastRowFirstColumn="0" w:lastRowLastColumn="0"/>
+            <w:tcW w:w="1867" w:type="dxa"/>
+            <w:vMerge/>
+            <w:shd w:val="clear" w:color="auto" w:fill="7F7F7F" w:themeFill="text1" w:themeFillTint="80"/>
+          </w:tcPr>
+          <w:p>
+            <w:pPr>
+              <w:pStyle w:val="MyTable1"/>
+            </w:pPr>
+          </w:p>
+        </w:tc>
+        <w:tc>
+          <w:tcPr>
+            <w:tcW w:w="3645" w:type="dxa"/>
+            <w:tcBorders>
+              <w:top w:val="single" w:sz="4" w:space="0" w:color="auto"/>
+              <w:bottom w:val="single" w:sz="4" w:space="0" w:color="auto"/>
+            </w:tcBorders>
+            <w:shd w:val="clear" w:color="auto" w:fill="FFFFFF" w:themeFill="background1"/>
+          </w:tcPr>
+          <w:p>
+            <w:pPr>
+              <w:pStyle w:val="MyTable1"/>
+              <w:cnfStyle w:val="000000100000" w:firstRow="0" w:lastRow="0" w:firstColumn="0" w:lastColumn="0" w:oddVBand="0" w:evenVBand="0" w:oddHBand="1" w:evenHBand="0" w:firstRowFirstColumn="0" w:firstRowLastColumn="0" w:lastRowFirstColumn="0" w:lastRowLastColumn="0"/>
+            </w:pPr>
+            <w:proofErr w:type="spellStart"/>
+            <w:r>
+              <w:t>ThongTinDanhGia</w:t>
+            </w:r>
+            <w:proofErr w:type="spellEnd"/>
+          </w:p>
+        </w:tc>
+        <w:tc>
+          <w:tcPr>
+            <w:tcW w:w="3645" w:type="dxa"/>
+            <w:gridSpan w:val="2"/>
+            <w:tcBorders>
+              <w:top w:val="single" w:sz="4" w:space="0" w:color="auto"/>
+              <w:bottom w:val="single" w:sz="4" w:space="0" w:color="auto"/>
+            </w:tcBorders>
+            <w:shd w:val="clear" w:color="auto" w:fill="FFFFFF" w:themeFill="background1"/>
+          </w:tcPr>
+          <w:p>
+            <w:pPr>
+              <w:pStyle w:val="MyTable1"/>
+              <w:cnfStyle w:val="000000100000" w:firstRow="0" w:lastRow="0" w:firstColumn="0" w:lastColumn="0" w:oddVBand="0" w:evenVBand="0" w:oddHBand="1" w:evenHBand="0" w:firstRowFirstColumn="0" w:firstRowLastColumn="0" w:lastRowFirstColumn="0" w:lastRowLastColumn="0"/>
+            </w:pPr>
+            <w:r>
+              <w:t xml:space="preserve">Chi </w:t>
+            </w:r>
+            <w:proofErr w:type="spellStart"/>
+            <w:r>
+              <w:t>tiết</w:t>
+            </w:r>
+            <w:proofErr w:type="spellEnd"/>
+            <w:r>
+              <w:t xml:space="preserve"> </w:t>
+            </w:r>
+            <w:proofErr w:type="spellStart"/>
+            <w:r>
+              <w:t>đánh</w:t>
+            </w:r>
+            <w:proofErr w:type="spellEnd"/>
+            <w:r>
+              <w:t xml:space="preserve"> </w:t>
+            </w:r>
+            <w:proofErr w:type="spellStart"/>
+            <w:r>
+              <w:t>giá</w:t>
+            </w:r>
+            <w:proofErr w:type="spellEnd"/>
+            <w:r>
+              <w:t xml:space="preserve"> </w:t>
+            </w:r>
+            <w:proofErr w:type="spellStart"/>
+            <w:r>
+              <w:t>nhân</w:t>
+            </w:r>
+            <w:proofErr w:type="spellEnd"/>
+            <w:r>
+              <w:t xml:space="preserve"> </w:t>
+            </w:r>
+            <w:proofErr w:type="spellStart"/>
+            <w:r>
+              <w:t>viên</w:t>
+            </w:r>
+            <w:proofErr w:type="spellEnd"/>
+            <w:r>
+              <w:t xml:space="preserve"> </w:t>
+            </w:r>
+            <w:proofErr w:type="spellStart"/>
+            <w:r>
+              <w:t>có</w:t>
+            </w:r>
+            <w:proofErr w:type="spellEnd"/>
+            <w:r>
+              <w:t xml:space="preserve"> </w:t>
+            </w:r>
+            <w:proofErr w:type="spellStart"/>
+            <w:r>
+              <w:t>quan</w:t>
+            </w:r>
+            <w:proofErr w:type="spellEnd"/>
+            <w:r>
+              <w:t xml:space="preserve"> </w:t>
+            </w:r>
+            <w:proofErr w:type="spellStart"/>
+            <w:r>
+              <w:t>hệ</w:t>
+            </w:r>
+            <w:proofErr w:type="spellEnd"/>
+            <w:r>
+              <w:t xml:space="preserve"> </w:t>
+            </w:r>
+            <w:proofErr w:type="spellStart"/>
+            <w:r>
+              <w:t>với</w:t>
+            </w:r>
+            <w:proofErr w:type="spellEnd"/>
+            <w:r>
+              <w:t xml:space="preserve"> </w:t>
+            </w:r>
+            <w:proofErr w:type="spellStart"/>
+            <w:r>
+              <w:t>Thông</w:t>
+            </w:r>
+            <w:proofErr w:type="spellEnd"/>
+            <w:r>
+              <w:t xml:space="preserve"> tin </w:t>
+            </w:r>
+            <w:proofErr w:type="spellStart"/>
+            <w:r>
+              <w:t>đánh</w:t>
+            </w:r>
+            <w:proofErr w:type="spellEnd"/>
+            <w:r>
+              <w:t xml:space="preserve"> </w:t>
+            </w:r>
+            <w:proofErr w:type="spellStart"/>
+            <w:r>
+              <w:t>giá</w:t>
+            </w:r>
+            <w:proofErr w:type="spellEnd"/>
+            <w:r>
+              <w:t xml:space="preserve">, </w:t>
+            </w:r>
+            <w:proofErr w:type="spellStart"/>
+            <w:r>
+              <w:t>một</w:t>
+            </w:r>
+            <w:proofErr w:type="spellEnd"/>
+            <w:r>
+              <w:t xml:space="preserve"> chi </w:t>
+            </w:r>
+            <w:proofErr w:type="spellStart"/>
+            <w:r>
+              <w:t>tiết</w:t>
+            </w:r>
+            <w:proofErr w:type="spellEnd"/>
+            <w:r>
+              <w:t xml:space="preserve"> </w:t>
+            </w:r>
+            <w:proofErr w:type="spellStart"/>
+            <w:r>
+              <w:t>đánh</w:t>
+            </w:r>
+            <w:proofErr w:type="spellEnd"/>
+            <w:r>
+              <w:t xml:space="preserve"> </w:t>
+            </w:r>
+            <w:proofErr w:type="spellStart"/>
+            <w:r>
+              <w:t>giá</w:t>
+            </w:r>
+            <w:proofErr w:type="spellEnd"/>
+            <w:r>
+              <w:t xml:space="preserve"> </w:t>
+            </w:r>
+            <w:proofErr w:type="spellStart"/>
+            <w:r>
+              <w:t>nhân</w:t>
+            </w:r>
+            <w:proofErr w:type="spellEnd"/>
+            <w:r>
+              <w:t xml:space="preserve"> </w:t>
+            </w:r>
+            <w:proofErr w:type="spellStart"/>
+            <w:r>
+              <w:t>viên</w:t>
+            </w:r>
+            <w:proofErr w:type="spellEnd"/>
+            <w:r>
+              <w:t xml:space="preserve"> </w:t>
+            </w:r>
+            <w:proofErr w:type="spellStart"/>
+            <w:r>
+              <w:t>thuộc</w:t>
+            </w:r>
+            <w:proofErr w:type="spellEnd"/>
+            <w:r>
+              <w:t xml:space="preserve"> </w:t>
+            </w:r>
+            <w:proofErr w:type="spellStart"/>
+            <w:r>
+              <w:t>mộ</w:t>
+            </w:r>
+            <w:r>
+              <w:t>t</w:t>
+            </w:r>
+            <w:proofErr w:type="spellEnd"/>
+            <w:r>
+              <w:t xml:space="preserve"> </w:t>
+            </w:r>
+            <w:proofErr w:type="spellStart"/>
+            <w:r>
+              <w:t>thông</w:t>
+            </w:r>
+            <w:proofErr w:type="spellEnd"/>
+            <w:r>
+              <w:t xml:space="preserve"> tin </w:t>
+            </w:r>
+            <w:proofErr w:type="spellStart"/>
+            <w:r>
+              <w:t>đánh</w:t>
+            </w:r>
+            <w:proofErr w:type="spellEnd"/>
+            <w:r>
+              <w:t xml:space="preserve"> </w:t>
+            </w:r>
+            <w:proofErr w:type="spellStart"/>
+            <w:r>
+              <w:t>giá</w:t>
+            </w:r>
+            <w:proofErr w:type="spellEnd"/>
+          </w:p>
+        </w:tc>
+      </w:tr>
+    </w:tbl>
+    <w:p>
+      <w:pPr>
+        <w:rPr>
+          <w:rFonts w:ascii="Times New Roman" w:hAnsi="Times New Roman" w:cs="Times New Roman"/>
+          <w:sz w:val="24"/>
+          <w:szCs w:val="24"/>
+        </w:rPr>
+      </w:pPr>
     </w:p>
     <w:sectPr>
       <w:pgSz w:w="12240" w:h="15840"/>

</xml_diff>